<commit_message>
more tests and gi fixes
</commit_message>
<xml_diff>
--- a/docs/QueuesResults.docx
+++ b/docs/QueuesResults.docx
@@ -6842,11 +6842,19 @@
       </w:r>
       <w:proofErr w:type="spellStart"/>
       <w:r>
-        <w:t>q.m_array</w:t>
-      </w:r>
-      <w:proofErr w:type="spellEnd"/>
-      <w:r>
-        <w:t xml:space="preserve">[0], 1) L.8: </w:t>
+        <w:t>q.m_</w:t>
+      </w:r>
+      <w:proofErr w:type="gramStart"/>
+      <w:r>
+        <w:t>array</w:t>
+      </w:r>
+      <w:proofErr w:type="spellEnd"/>
+      <w:r>
+        <w:t>[</w:t>
+      </w:r>
+      <w:proofErr w:type="gramEnd"/>
+      <w:r>
+        <w:t xml:space="preserve">0], 1) L.8: </w:t>
       </w:r>
       <w:proofErr w:type="spellStart"/>
       <w:r>
@@ -6894,6 +6902,7 @@
         </w:rPr>
         <w:t> </w:t>
       </w:r>
+      <w:proofErr w:type="gramStart"/>
       <w:r>
         <w:rPr>
           <w:rFonts w:ascii="Consolas" w:eastAsia="Times New Roman" w:hAnsi="Consolas" w:cs="Times New Roman"/>
@@ -6915,6 +6924,7 @@
         <w:t>(</w:t>
       </w:r>
       <w:proofErr w:type="spellStart"/>
+      <w:proofErr w:type="gramEnd"/>
       <w:r>
         <w:rPr>
           <w:rFonts w:ascii="Consolas" w:eastAsia="Times New Roman" w:hAnsi="Consolas" w:cs="Times New Roman"/>
@@ -7146,6 +7156,7 @@
         </w:rPr>
         <w:t>q</w:t>
       </w:r>
+      <w:proofErr w:type="gramStart"/>
       <w:r>
         <w:rPr>
           <w:rFonts w:ascii="Consolas" w:eastAsia="Times New Roman" w:hAnsi="Consolas" w:cs="Times New Roman"/>
@@ -7156,6 +7167,7 @@
         </w:rPr>
         <w:t>);</w:t>
       </w:r>
+      <w:proofErr w:type="gramEnd"/>
     </w:p>
     <w:p>
       <w:pPr>
@@ -7213,6 +7225,7 @@
         <w:t> = </w:t>
       </w:r>
       <w:proofErr w:type="spellStart"/>
+      <w:proofErr w:type="gramStart"/>
       <w:r>
         <w:rPr>
           <w:rFonts w:ascii="Consolas" w:eastAsia="Times New Roman" w:hAnsi="Consolas" w:cs="Times New Roman"/>
@@ -7236,6 +7249,7 @@
         </w:rPr>
         <w:t>;</w:t>
       </w:r>
+      <w:proofErr w:type="gramEnd"/>
     </w:p>
     <w:p>
       <w:pPr>
@@ -7291,6 +7305,7 @@
         </w:rPr>
         <w:t>q</w:t>
       </w:r>
+      <w:proofErr w:type="gramStart"/>
       <w:r>
         <w:rPr>
           <w:rFonts w:ascii="Consolas" w:eastAsia="Times New Roman" w:hAnsi="Consolas" w:cs="Times New Roman"/>
@@ -7301,6 +7316,7 @@
         </w:rPr>
         <w:t>);</w:t>
       </w:r>
+      <w:proofErr w:type="gramEnd"/>
     </w:p>
     <w:p>
       <w:pPr>
@@ -7327,12 +7343,17 @@
     </w:p>
     <w:p>
       <w:proofErr w:type="spellStart"/>
+      <w:proofErr w:type="gramStart"/>
       <w:r>
         <w:t>Enq</w:t>
       </w:r>
       <w:proofErr w:type="spellEnd"/>
       <w:r>
-        <w:t>(1) in thread 0</w:t>
+        <w:t>(</w:t>
+      </w:r>
+      <w:proofErr w:type="gramEnd"/>
+      <w:r>
+        <w:t>1) in thread 0</w:t>
       </w:r>
       <w:r>
         <w:br/>
@@ -7406,6 +7427,7 @@
         </w:rPr>
         <w:t> </w:t>
       </w:r>
+      <w:proofErr w:type="gramStart"/>
       <w:r>
         <w:rPr>
           <w:rFonts w:ascii="Consolas" w:eastAsia="Times New Roman" w:hAnsi="Consolas" w:cs="Times New Roman"/>
@@ -7427,6 +7449,7 @@
         <w:t>(</w:t>
       </w:r>
       <w:proofErr w:type="spellStart"/>
+      <w:proofErr w:type="gramEnd"/>
       <w:r>
         <w:rPr>
           <w:rFonts w:ascii="Consolas" w:eastAsia="Times New Roman" w:hAnsi="Consolas" w:cs="Times New Roman"/>
@@ -7668,6 +7691,7 @@
         </w:rPr>
         <w:t>q</w:t>
       </w:r>
+      <w:proofErr w:type="gramStart"/>
       <w:r>
         <w:rPr>
           <w:rFonts w:ascii="Consolas" w:eastAsia="Times New Roman" w:hAnsi="Consolas" w:cs="Times New Roman"/>
@@ -7678,6 +7702,7 @@
         </w:rPr>
         <w:t>);</w:t>
       </w:r>
+      <w:proofErr w:type="gramEnd"/>
     </w:p>
     <w:p>
       <w:pPr>
@@ -7721,6 +7746,7 @@
         </w:rPr>
         <w:t> (</w:t>
       </w:r>
+      <w:proofErr w:type="gramStart"/>
       <w:r>
         <w:rPr>
           <w:rFonts w:ascii="Consolas" w:eastAsia="Times New Roman" w:hAnsi="Consolas" w:cs="Times New Roman"/>
@@ -7739,7 +7765,18 @@
           <w:szCs w:val="21"/>
           <w:lang w:bidi="he-IL"/>
         </w:rPr>
-        <w:t> != </w:t>
+        <w:t> !</w:t>
+      </w:r>
+      <w:proofErr w:type="gramEnd"/>
+      <w:r>
+        <w:rPr>
+          <w:rFonts w:ascii="Consolas" w:eastAsia="Times New Roman" w:hAnsi="Consolas" w:cs="Times New Roman"/>
+          <w:color w:val="D4D4D4"/>
+          <w:sz w:val="21"/>
+          <w:szCs w:val="21"/>
+          <w:lang w:bidi="he-IL"/>
+        </w:rPr>
+        <w:t>= </w:t>
       </w:r>
       <w:r>
         <w:rPr>
@@ -7819,6 +7856,7 @@
         </w:rPr>
         <w:t> = *</w:t>
       </w:r>
+      <w:proofErr w:type="gramStart"/>
       <w:r>
         <w:rPr>
           <w:rFonts w:ascii="Consolas" w:eastAsia="Times New Roman" w:hAnsi="Consolas" w:cs="Times New Roman"/>
@@ -7841,6 +7879,7 @@
         </w:rPr>
         <w:t>;</w:t>
       </w:r>
+      <w:proofErr w:type="gramEnd"/>
     </w:p>
     <w:p>
       <w:pPr>
@@ -7919,6 +7958,7 @@
         </w:rPr>
         <w:t>q</w:t>
       </w:r>
+      <w:proofErr w:type="gramStart"/>
       <w:r>
         <w:rPr>
           <w:rFonts w:ascii="Consolas" w:eastAsia="Times New Roman" w:hAnsi="Consolas" w:cs="Times New Roman"/>
@@ -7929,6 +7969,7 @@
         </w:rPr>
         <w:t>);</w:t>
       </w:r>
+      <w:proofErr w:type="gramEnd"/>
     </w:p>
     <w:p>
       <w:pPr>
@@ -7972,6 +8013,7 @@
         </w:rPr>
         <w:t> </w:t>
       </w:r>
+      <w:proofErr w:type="gramStart"/>
       <w:r>
         <w:rPr>
           <w:rFonts w:ascii="Consolas" w:eastAsia="Times New Roman" w:hAnsi="Consolas" w:cs="Times New Roman"/>
@@ -7992,6 +8034,7 @@
         </w:rPr>
         <w:t>;</w:t>
       </w:r>
+      <w:proofErr w:type="gramEnd"/>
     </w:p>
     <w:p>
       <w:pPr>
@@ -8018,12 +8061,17 @@
     </w:p>
     <w:p>
       <w:proofErr w:type="spellStart"/>
+      <w:proofErr w:type="gramStart"/>
       <w:r>
         <w:t>Deq</w:t>
       </w:r>
       <w:proofErr w:type="spellEnd"/>
       <w:r>
-        <w:t>(3) in thread 5</w:t>
+        <w:t>(</w:t>
+      </w:r>
+      <w:proofErr w:type="gramEnd"/>
+      <w:r>
+        <w:t>3) in thread 5</w:t>
       </w:r>
     </w:p>
     <w:p>
@@ -17511,7 +17559,15 @@
     <w:p>
       <w:r>
         <w:lastRenderedPageBreak/>
-        <w:t xml:space="preserve">It didn’t return true so we got -2 and crashed on our assert. </w:t>
+        <w:t xml:space="preserve">It didn’t return </w:t>
+      </w:r>
+      <w:proofErr w:type="gramStart"/>
+      <w:r>
+        <w:t>true</w:t>
+      </w:r>
+      <w:proofErr w:type="gramEnd"/>
+      <w:r>
+        <w:t xml:space="preserve"> so we got -2 and crashed on our assert. </w:t>
       </w:r>
     </w:p>
     <w:p>
@@ -20933,7 +20989,18 @@
           <w:szCs w:val="21"/>
           <w:lang w:bidi="he-IL"/>
         </w:rPr>
-        <w:t>try_push</w:t>
+        <w:t>try_</w:t>
+      </w:r>
+      <w:proofErr w:type="gramStart"/>
+      <w:r>
+        <w:rPr>
+          <w:rFonts w:ascii="Consolas" w:eastAsia="Times New Roman" w:hAnsi="Consolas" w:cs="Times New Roman"/>
+          <w:color w:val="DCDCAA"/>
+          <w:sz w:val="21"/>
+          <w:szCs w:val="21"/>
+          <w:lang w:bidi="he-IL"/>
+        </w:rPr>
+        <w:t>push</w:t>
       </w:r>
       <w:proofErr w:type="spellEnd"/>
       <w:r>
@@ -20946,6 +21013,7 @@
         </w:rPr>
         <w:t>(</w:t>
       </w:r>
+      <w:proofErr w:type="gramEnd"/>
       <w:r>
         <w:rPr>
           <w:rFonts w:ascii="Consolas" w:eastAsia="Times New Roman" w:hAnsi="Consolas" w:cs="Times New Roman"/>
@@ -21260,6 +21328,7 @@
         <w:t>mo_rlx</w:t>
       </w:r>
       <w:proofErr w:type="spellEnd"/>
+      <w:proofErr w:type="gramStart"/>
       <w:r>
         <w:rPr>
           <w:rFonts w:ascii="Consolas" w:eastAsia="Times New Roman" w:hAnsi="Consolas" w:cs="Times New Roman"/>
@@ -21270,6 +21339,7 @@
         </w:rPr>
         <w:t>);</w:t>
       </w:r>
+      <w:proofErr w:type="gramEnd"/>
     </w:p>
     <w:p>
       <w:pPr>
@@ -21409,6 +21479,7 @@
         <w:t>mo_acq</w:t>
       </w:r>
       <w:proofErr w:type="spellEnd"/>
+      <w:proofErr w:type="gramStart"/>
       <w:r>
         <w:rPr>
           <w:rFonts w:ascii="Consolas" w:eastAsia="Times New Roman" w:hAnsi="Consolas" w:cs="Times New Roman"/>
@@ -21419,6 +21490,7 @@
         </w:rPr>
         <w:t>);</w:t>
       </w:r>
+      <w:proofErr w:type="gramEnd"/>
     </w:p>
     <w:p>
       <w:pPr>
@@ -21547,6 +21619,7 @@
         </w:rPr>
         <w:t>t</w:t>
       </w:r>
+      <w:proofErr w:type="gramStart"/>
       <w:r>
         <w:rPr>
           <w:rFonts w:ascii="Consolas" w:eastAsia="Times New Roman" w:hAnsi="Consolas" w:cs="Times New Roman"/>
@@ -21557,6 +21630,7 @@
         </w:rPr>
         <w:t>);</w:t>
       </w:r>
+      <w:proofErr w:type="gramEnd"/>
     </w:p>
     <w:p>
       <w:pPr>
@@ -21798,6 +21872,7 @@
         </w:rPr>
         <w:t>-&gt;</w:t>
       </w:r>
+      <w:proofErr w:type="gramStart"/>
       <w:r>
         <w:rPr>
           <w:rFonts w:ascii="Consolas" w:eastAsia="Times New Roman" w:hAnsi="Consolas" w:cs="Times New Roman"/>
@@ -21820,6 +21895,7 @@
         </w:rPr>
         <w:t>[</w:t>
       </w:r>
+      <w:proofErr w:type="gramEnd"/>
       <w:r>
         <w:rPr>
           <w:rFonts w:ascii="Consolas" w:eastAsia="Times New Roman" w:hAnsi="Consolas" w:cs="Times New Roman"/>
@@ -22025,6 +22101,7 @@
         <w:t>mo_rel</w:t>
       </w:r>
       <w:proofErr w:type="spellEnd"/>
+      <w:proofErr w:type="gramStart"/>
       <w:r>
         <w:rPr>
           <w:rFonts w:ascii="Consolas" w:eastAsia="Times New Roman" w:hAnsi="Consolas" w:cs="Times New Roman"/>
@@ -22035,6 +22112,7 @@
         </w:rPr>
         <w:t>);</w:t>
       </w:r>
+      <w:proofErr w:type="gramEnd"/>
     </w:p>
     <w:p>
       <w:pPr>
@@ -22078,6 +22156,7 @@
         </w:rPr>
         <w:t> </w:t>
       </w:r>
+      <w:proofErr w:type="gramStart"/>
       <w:r>
         <w:rPr>
           <w:rFonts w:ascii="Consolas" w:eastAsia="Times New Roman" w:hAnsi="Consolas" w:cs="Times New Roman"/>
@@ -22098,6 +22177,7 @@
         </w:rPr>
         <w:t>;</w:t>
       </w:r>
+      <w:proofErr w:type="gramEnd"/>
     </w:p>
     <w:p>
       <w:pPr>
@@ -22140,12 +22220,17 @@
         <w:t xml:space="preserve">In tests t1 and t2 which both don’t define order between </w:t>
       </w:r>
       <w:proofErr w:type="spellStart"/>
+      <w:proofErr w:type="gramStart"/>
       <w:r>
         <w:t>Enq</w:t>
       </w:r>
       <w:proofErr w:type="spellEnd"/>
       <w:r>
-        <w:t xml:space="preserve">(1) and </w:t>
+        <w:t>(</w:t>
+      </w:r>
+      <w:proofErr w:type="gramEnd"/>
+      <w:r>
+        <w:t xml:space="preserve">1) and </w:t>
       </w:r>
       <w:proofErr w:type="spellStart"/>
       <w:r>
@@ -22255,6 +22340,7 @@
         </w:rPr>
         <w:t> </w:t>
       </w:r>
+      <w:proofErr w:type="gramStart"/>
       <w:r>
         <w:rPr>
           <w:rFonts w:ascii="Consolas" w:eastAsia="Times New Roman" w:hAnsi="Consolas" w:cs="Times New Roman"/>
@@ -22275,6 +22361,7 @@
         </w:rPr>
         <w:t>;</w:t>
       </w:r>
+      <w:proofErr w:type="gramEnd"/>
     </w:p>
     <w:p>
       <w:pPr>
@@ -22318,6 +22405,7 @@
         </w:rPr>
         <w:t> </w:t>
       </w:r>
+      <w:proofErr w:type="gramStart"/>
       <w:r>
         <w:rPr>
           <w:rFonts w:ascii="Consolas" w:eastAsia="Times New Roman" w:hAnsi="Consolas" w:cs="Times New Roman"/>
@@ -22338,6 +22426,7 @@
         </w:rPr>
         <w:t>;</w:t>
       </w:r>
+      <w:proofErr w:type="gramEnd"/>
     </w:p>
     <w:p>
       <w:pPr>
@@ -22381,6 +22470,7 @@
         </w:rPr>
         <w:t> </w:t>
       </w:r>
+      <w:proofErr w:type="gramStart"/>
       <w:r>
         <w:rPr>
           <w:rFonts w:ascii="Consolas" w:eastAsia="Times New Roman" w:hAnsi="Consolas" w:cs="Times New Roman"/>
@@ -22401,6 +22491,7 @@
         </w:rPr>
         <w:t>[</w:t>
       </w:r>
+      <w:proofErr w:type="gramEnd"/>
       <w:r>
         <w:rPr>
           <w:rFonts w:ascii="Consolas" w:eastAsia="Times New Roman" w:hAnsi="Consolas" w:cs="Times New Roman"/>
@@ -22614,6 +22705,7 @@
         </w:rPr>
         <w:t> </w:t>
       </w:r>
+      <w:proofErr w:type="gramStart"/>
       <w:r>
         <w:rPr>
           <w:rFonts w:ascii="Consolas" w:eastAsia="Times New Roman" w:hAnsi="Consolas" w:cs="Times New Roman"/>
@@ -22634,6 +22726,7 @@
         </w:rPr>
         <w:t>;</w:t>
       </w:r>
+      <w:proofErr w:type="gramEnd"/>
     </w:p>
     <w:p>
       <w:pPr>
@@ -22677,6 +22770,7 @@
         </w:rPr>
         <w:t> </w:t>
       </w:r>
+      <w:proofErr w:type="gramStart"/>
       <w:r>
         <w:rPr>
           <w:rFonts w:ascii="Consolas" w:eastAsia="Times New Roman" w:hAnsi="Consolas" w:cs="Times New Roman"/>
@@ -22697,6 +22791,7 @@
         </w:rPr>
         <w:t>;</w:t>
       </w:r>
+      <w:proofErr w:type="gramEnd"/>
     </w:p>
     <w:p>
       <w:pPr>
@@ -22740,6 +22835,7 @@
         </w:rPr>
         <w:t> </w:t>
       </w:r>
+      <w:proofErr w:type="gramStart"/>
       <w:r>
         <w:rPr>
           <w:rFonts w:ascii="Consolas" w:eastAsia="Times New Roman" w:hAnsi="Consolas" w:cs="Times New Roman"/>
@@ -22760,6 +22856,7 @@
         </w:rPr>
         <w:t>[</w:t>
       </w:r>
+      <w:proofErr w:type="gramEnd"/>
       <w:r>
         <w:rPr>
           <w:rFonts w:ascii="Consolas" w:eastAsia="Times New Roman" w:hAnsi="Consolas" w:cs="Times New Roman"/>
@@ -23457,7 +23554,3232 @@
         <w:t>Total wall-clock time: 0.06s</w:t>
       </w:r>
     </w:p>
-    <w:p/>
+    <w:p>
+      <w:pPr>
+        <w:pStyle w:val="Heading2"/>
+        <w:rPr>
+          <w:rtl/>
+        </w:rPr>
+      </w:pPr>
+      <w:r>
+        <w:rPr>
+          <w:rFonts w:hint="cs"/>
+        </w:rPr>
+        <w:t>LFRING</w:t>
+      </w:r>
+    </w:p>
+    <w:p>
+      <w:pPr>
+        <w:shd w:val="clear" w:color="auto" w:fill="0C0C0C"/>
+        <w:spacing w:after="0" w:line="240" w:lineRule="auto"/>
+        <w:rPr>
+          <w:rFonts w:ascii="Cascadia Mono" w:eastAsia="Times New Roman" w:hAnsi="Cascadia Mono" w:cs="Times New Roman"/>
+          <w:color w:val="CCCCCC"/>
+          <w:sz w:val="12"/>
+          <w:szCs w:val="12"/>
+          <w:shd w:val="clear" w:color="auto" w:fill="0C0C0C"/>
+          <w:lang w:bidi="he-IL"/>
+        </w:rPr>
+      </w:pPr>
+      <w:r>
+        <w:rPr>
+          <w:rFonts w:ascii="Cascadia Mono" w:eastAsia="Times New Roman" w:hAnsi="Cascadia Mono" w:cs="Times New Roman"/>
+          <w:color w:val="CCCCCC"/>
+          <w:sz w:val="12"/>
+          <w:szCs w:val="12"/>
+          <w:shd w:val="clear" w:color="auto" w:fill="0C0C0C"/>
+          <w:lang w:bidi="he-IL"/>
+        </w:rPr>
+        <w:t>ori@LAPTOP-OG7IR3</w:t>
+      </w:r>
+      <w:proofErr w:type="gramStart"/>
+      <w:r>
+        <w:rPr>
+          <w:rFonts w:ascii="Cascadia Mono" w:eastAsia="Times New Roman" w:hAnsi="Cascadia Mono" w:cs="Times New Roman"/>
+          <w:color w:val="CCCCCC"/>
+          <w:sz w:val="12"/>
+          <w:szCs w:val="12"/>
+          <w:shd w:val="clear" w:color="auto" w:fill="0C0C0C"/>
+          <w:lang w:bidi="he-IL"/>
+        </w:rPr>
+        <w:t>UB:~</w:t>
+      </w:r>
+      <w:proofErr w:type="gramEnd"/>
+      <w:r>
+        <w:rPr>
+          <w:rFonts w:ascii="Cascadia Mono" w:eastAsia="Times New Roman" w:hAnsi="Cascadia Mono" w:cs="Times New Roman"/>
+          <w:color w:val="CCCCCC"/>
+          <w:sz w:val="12"/>
+          <w:szCs w:val="12"/>
+          <w:shd w:val="clear" w:color="auto" w:fill="0C0C0C"/>
+          <w:lang w:bidi="he-IL"/>
+        </w:rPr>
+        <w:t>/workspace/</w:t>
+      </w:r>
+      <w:proofErr w:type="spellStart"/>
+      <w:r>
+        <w:rPr>
+          <w:rFonts w:ascii="Cascadia Mono" w:eastAsia="Times New Roman" w:hAnsi="Cascadia Mono" w:cs="Times New Roman"/>
+          <w:color w:val="CCCCCC"/>
+          <w:sz w:val="12"/>
+          <w:szCs w:val="12"/>
+          <w:shd w:val="clear" w:color="auto" w:fill="0C0C0C"/>
+          <w:lang w:bidi="he-IL"/>
+        </w:rPr>
+        <w:t>genmc</w:t>
+      </w:r>
+      <w:proofErr w:type="spellEnd"/>
+      <w:r>
+        <w:rPr>
+          <w:rFonts w:ascii="Cascadia Mono" w:eastAsia="Times New Roman" w:hAnsi="Cascadia Mono" w:cs="Times New Roman"/>
+          <w:color w:val="CCCCCC"/>
+          <w:sz w:val="12"/>
+          <w:szCs w:val="12"/>
+          <w:shd w:val="clear" w:color="auto" w:fill="0C0C0C"/>
+          <w:lang w:bidi="he-IL"/>
+        </w:rPr>
+        <w:t>$ for t in ../linearizability-testing/tests/generated/lfring_6_0/*.c; do echo $t; ./</w:t>
+      </w:r>
+      <w:proofErr w:type="spellStart"/>
+      <w:r>
+        <w:rPr>
+          <w:rFonts w:ascii="Cascadia Mono" w:eastAsia="Times New Roman" w:hAnsi="Cascadia Mono" w:cs="Times New Roman"/>
+          <w:color w:val="CCCCCC"/>
+          <w:sz w:val="12"/>
+          <w:szCs w:val="12"/>
+          <w:shd w:val="clear" w:color="auto" w:fill="0C0C0C"/>
+          <w:lang w:bidi="he-IL"/>
+        </w:rPr>
+        <w:t>src</w:t>
+      </w:r>
+      <w:proofErr w:type="spellEnd"/>
+      <w:r>
+        <w:rPr>
+          <w:rFonts w:ascii="Cascadia Mono" w:eastAsia="Times New Roman" w:hAnsi="Cascadia Mono" w:cs="Times New Roman"/>
+          <w:color w:val="CCCCCC"/>
+          <w:sz w:val="12"/>
+          <w:szCs w:val="12"/>
+          <w:shd w:val="clear" w:color="auto" w:fill="0C0C0C"/>
+          <w:lang w:bidi="he-IL"/>
+        </w:rPr>
+        <w:t>/</w:t>
+      </w:r>
+      <w:proofErr w:type="spellStart"/>
+      <w:r>
+        <w:rPr>
+          <w:rFonts w:ascii="Cascadia Mono" w:eastAsia="Times New Roman" w:hAnsi="Cascadia Mono" w:cs="Times New Roman"/>
+          <w:color w:val="CCCCCC"/>
+          <w:sz w:val="12"/>
+          <w:szCs w:val="12"/>
+          <w:shd w:val="clear" w:color="auto" w:fill="0C0C0C"/>
+          <w:lang w:bidi="he-IL"/>
+        </w:rPr>
+        <w:t>genmc</w:t>
+      </w:r>
+      <w:proofErr w:type="spellEnd"/>
+      <w:r>
+        <w:rPr>
+          <w:rFonts w:ascii="Cascadia Mono" w:eastAsia="Times New Roman" w:hAnsi="Cascadia Mono" w:cs="Times New Roman"/>
+          <w:color w:val="CCCCCC"/>
+          <w:sz w:val="12"/>
+          <w:szCs w:val="12"/>
+          <w:shd w:val="clear" w:color="auto" w:fill="0C0C0C"/>
+          <w:lang w:bidi="he-IL"/>
+        </w:rPr>
+        <w:t xml:space="preserve"> $t; done</w:t>
+      </w:r>
+    </w:p>
+    <w:p>
+      <w:pPr>
+        <w:shd w:val="clear" w:color="auto" w:fill="0C0C0C"/>
+        <w:spacing w:after="0" w:line="240" w:lineRule="auto"/>
+        <w:rPr>
+          <w:rFonts w:ascii="Cascadia Mono" w:eastAsia="Times New Roman" w:hAnsi="Cascadia Mono" w:cs="Times New Roman"/>
+          <w:color w:val="CCCCCC"/>
+          <w:sz w:val="12"/>
+          <w:szCs w:val="12"/>
+          <w:shd w:val="clear" w:color="auto" w:fill="0C0C0C"/>
+          <w:lang w:bidi="he-IL"/>
+        </w:rPr>
+      </w:pPr>
+      <w:proofErr w:type="gramStart"/>
+      <w:r>
+        <w:rPr>
+          <w:rFonts w:ascii="Cascadia Mono" w:eastAsia="Times New Roman" w:hAnsi="Cascadia Mono" w:cs="Times New Roman"/>
+          <w:color w:val="CCCCCC"/>
+          <w:sz w:val="12"/>
+          <w:szCs w:val="12"/>
+          <w:shd w:val="clear" w:color="auto" w:fill="0C0C0C"/>
+          <w:lang w:bidi="he-IL"/>
+        </w:rPr>
+        <w:t>..</w:t>
+      </w:r>
+      <w:proofErr w:type="gramEnd"/>
+      <w:r>
+        <w:rPr>
+          <w:rFonts w:ascii="Cascadia Mono" w:eastAsia="Times New Roman" w:hAnsi="Cascadia Mono" w:cs="Times New Roman"/>
+          <w:color w:val="CCCCCC"/>
+          <w:sz w:val="12"/>
+          <w:szCs w:val="12"/>
+          <w:shd w:val="clear" w:color="auto" w:fill="0C0C0C"/>
+          <w:lang w:bidi="he-IL"/>
+        </w:rPr>
+        <w:t>/linearizability-testing/tests/generated/lfring_6_0/t1.c</w:t>
+      </w:r>
+    </w:p>
+    <w:p>
+      <w:pPr>
+        <w:shd w:val="clear" w:color="auto" w:fill="0C0C0C"/>
+        <w:spacing w:after="0" w:line="240" w:lineRule="auto"/>
+        <w:rPr>
+          <w:rFonts w:ascii="Cascadia Mono" w:eastAsia="Times New Roman" w:hAnsi="Cascadia Mono" w:cs="Times New Roman"/>
+          <w:color w:val="CCCCCC"/>
+          <w:sz w:val="12"/>
+          <w:szCs w:val="12"/>
+          <w:shd w:val="clear" w:color="auto" w:fill="0C0C0C"/>
+          <w:lang w:bidi="he-IL"/>
+        </w:rPr>
+      </w:pPr>
+      <w:r>
+        <w:rPr>
+          <w:rFonts w:ascii="Cascadia Mono" w:eastAsia="Times New Roman" w:hAnsi="Cascadia Mono" w:cs="Times New Roman"/>
+          <w:color w:val="CCCCCC"/>
+          <w:sz w:val="12"/>
+          <w:szCs w:val="12"/>
+          <w:shd w:val="clear" w:color="auto" w:fill="0C0C0C"/>
+          <w:lang w:bidi="he-IL"/>
+        </w:rPr>
+        <w:t>In file included from</w:t>
+      </w:r>
+      <w:proofErr w:type="gramStart"/>
+      <w:r>
+        <w:rPr>
+          <w:rFonts w:ascii="Cascadia Mono" w:eastAsia="Times New Roman" w:hAnsi="Cascadia Mono" w:cs="Times New Roman"/>
+          <w:color w:val="CCCCCC"/>
+          <w:sz w:val="12"/>
+          <w:szCs w:val="12"/>
+          <w:shd w:val="clear" w:color="auto" w:fill="0C0C0C"/>
+          <w:lang w:bidi="he-IL"/>
+        </w:rPr>
+        <w:t xml:space="preserve"> ..</w:t>
+      </w:r>
+      <w:proofErr w:type="gramEnd"/>
+      <w:r>
+        <w:rPr>
+          <w:rFonts w:ascii="Cascadia Mono" w:eastAsia="Times New Roman" w:hAnsi="Cascadia Mono" w:cs="Times New Roman"/>
+          <w:color w:val="CCCCCC"/>
+          <w:sz w:val="12"/>
+          <w:szCs w:val="12"/>
+          <w:shd w:val="clear" w:color="auto" w:fill="0C0C0C"/>
+          <w:lang w:bidi="he-IL"/>
+        </w:rPr>
+        <w:t>/linearizability-testing/tests/generated/lfring_6_0/t1.c:8:</w:t>
+      </w:r>
+    </w:p>
+    <w:p>
+      <w:pPr>
+        <w:shd w:val="clear" w:color="auto" w:fill="0C0C0C"/>
+        <w:spacing w:after="0" w:line="240" w:lineRule="auto"/>
+        <w:rPr>
+          <w:rFonts w:ascii="Cascadia Mono" w:eastAsia="Times New Roman" w:hAnsi="Cascadia Mono" w:cs="Times New Roman"/>
+          <w:color w:val="CCCCCC"/>
+          <w:sz w:val="12"/>
+          <w:szCs w:val="12"/>
+          <w:shd w:val="clear" w:color="auto" w:fill="0C0C0C"/>
+          <w:lang w:bidi="he-IL"/>
+        </w:rPr>
+      </w:pPr>
+      <w:r>
+        <w:rPr>
+          <w:rFonts w:ascii="Cascadia Mono" w:eastAsia="Times New Roman" w:hAnsi="Cascadia Mono" w:cs="Times New Roman"/>
+          <w:color w:val="CCCCCC"/>
+          <w:sz w:val="12"/>
+          <w:szCs w:val="12"/>
+          <w:shd w:val="clear" w:color="auto" w:fill="0C0C0C"/>
+          <w:lang w:bidi="he-IL"/>
+        </w:rPr>
+        <w:t>In file included from</w:t>
+      </w:r>
+      <w:proofErr w:type="gramStart"/>
+      <w:r>
+        <w:rPr>
+          <w:rFonts w:ascii="Cascadia Mono" w:eastAsia="Times New Roman" w:hAnsi="Cascadia Mono" w:cs="Times New Roman"/>
+          <w:color w:val="CCCCCC"/>
+          <w:sz w:val="12"/>
+          <w:szCs w:val="12"/>
+          <w:shd w:val="clear" w:color="auto" w:fill="0C0C0C"/>
+          <w:lang w:bidi="he-IL"/>
+        </w:rPr>
+        <w:t xml:space="preserve"> ..</w:t>
+      </w:r>
+      <w:proofErr w:type="gramEnd"/>
+      <w:r>
+        <w:rPr>
+          <w:rFonts w:ascii="Cascadia Mono" w:eastAsia="Times New Roman" w:hAnsi="Cascadia Mono" w:cs="Times New Roman"/>
+          <w:color w:val="CCCCCC"/>
+          <w:sz w:val="12"/>
+          <w:szCs w:val="12"/>
+          <w:shd w:val="clear" w:color="auto" w:fill="0C0C0C"/>
+          <w:lang w:bidi="he-IL"/>
+        </w:rPr>
+        <w:t>/linearizability-testing/tests/generated/lfring_6_0/../../../wrappers/lfring-wrapper.h:2:</w:t>
+      </w:r>
+    </w:p>
+    <w:p>
+      <w:pPr>
+        <w:shd w:val="clear" w:color="auto" w:fill="0C0C0C"/>
+        <w:spacing w:after="0" w:line="240" w:lineRule="auto"/>
+        <w:rPr>
+          <w:rFonts w:ascii="Cascadia Mono" w:eastAsia="Times New Roman" w:hAnsi="Cascadia Mono" w:cs="Times New Roman"/>
+          <w:color w:val="CCCCCC"/>
+          <w:sz w:val="12"/>
+          <w:szCs w:val="12"/>
+          <w:shd w:val="clear" w:color="auto" w:fill="0C0C0C"/>
+          <w:lang w:bidi="he-IL"/>
+        </w:rPr>
+      </w:pPr>
+      <w:r>
+        <w:rPr>
+          <w:rFonts w:ascii="Cascadia Mono" w:eastAsia="Times New Roman" w:hAnsi="Cascadia Mono" w:cs="Times New Roman"/>
+          <w:color w:val="CCCCCC"/>
+          <w:sz w:val="12"/>
+          <w:szCs w:val="12"/>
+          <w:shd w:val="clear" w:color="auto" w:fill="0C0C0C"/>
+          <w:lang w:bidi="he-IL"/>
+        </w:rPr>
+        <w:t>../linearizability-testing/tests/generated/lfring_6_0/../../../wrappers/../../lfqueue/lfring_cas1.h:146:1: warning: non-void function does not return a value in all control paths [-</w:t>
+      </w:r>
+      <w:proofErr w:type="spellStart"/>
+      <w:r>
+        <w:rPr>
+          <w:rFonts w:ascii="Cascadia Mono" w:eastAsia="Times New Roman" w:hAnsi="Cascadia Mono" w:cs="Times New Roman"/>
+          <w:color w:val="CCCCCC"/>
+          <w:sz w:val="12"/>
+          <w:szCs w:val="12"/>
+          <w:shd w:val="clear" w:color="auto" w:fill="0C0C0C"/>
+          <w:lang w:bidi="he-IL"/>
+        </w:rPr>
+        <w:t>Wreturn</w:t>
+      </w:r>
+      <w:proofErr w:type="spellEnd"/>
+      <w:r>
+        <w:rPr>
+          <w:rFonts w:ascii="Cascadia Mono" w:eastAsia="Times New Roman" w:hAnsi="Cascadia Mono" w:cs="Times New Roman"/>
+          <w:color w:val="CCCCCC"/>
+          <w:sz w:val="12"/>
+          <w:szCs w:val="12"/>
+          <w:shd w:val="clear" w:color="auto" w:fill="0C0C0C"/>
+          <w:lang w:bidi="he-IL"/>
+        </w:rPr>
+        <w:t>-type]</w:t>
+      </w:r>
+    </w:p>
+    <w:p>
+      <w:pPr>
+        <w:shd w:val="clear" w:color="auto" w:fill="0C0C0C"/>
+        <w:spacing w:after="0" w:line="240" w:lineRule="auto"/>
+        <w:rPr>
+          <w:rFonts w:ascii="Cascadia Mono" w:eastAsia="Times New Roman" w:hAnsi="Cascadia Mono" w:cs="Times New Roman"/>
+          <w:color w:val="CCCCCC"/>
+          <w:sz w:val="12"/>
+          <w:szCs w:val="12"/>
+          <w:shd w:val="clear" w:color="auto" w:fill="0C0C0C"/>
+          <w:lang w:bidi="he-IL"/>
+        </w:rPr>
+      </w:pPr>
+      <w:r>
+        <w:rPr>
+          <w:rFonts w:ascii="Cascadia Mono" w:eastAsia="Times New Roman" w:hAnsi="Cascadia Mono" w:cs="Times New Roman"/>
+          <w:color w:val="CCCCCC"/>
+          <w:sz w:val="12"/>
+          <w:szCs w:val="12"/>
+          <w:shd w:val="clear" w:color="auto" w:fill="0C0C0C"/>
+          <w:lang w:bidi="he-IL"/>
+        </w:rPr>
+        <w:t>}</w:t>
+      </w:r>
+    </w:p>
+    <w:p>
+      <w:pPr>
+        <w:shd w:val="clear" w:color="auto" w:fill="0C0C0C"/>
+        <w:spacing w:after="0" w:line="240" w:lineRule="auto"/>
+        <w:rPr>
+          <w:rFonts w:ascii="Cascadia Mono" w:eastAsia="Times New Roman" w:hAnsi="Cascadia Mono" w:cs="Times New Roman"/>
+          <w:color w:val="CCCCCC"/>
+          <w:sz w:val="12"/>
+          <w:szCs w:val="12"/>
+          <w:shd w:val="clear" w:color="auto" w:fill="0C0C0C"/>
+          <w:lang w:bidi="he-IL"/>
+        </w:rPr>
+      </w:pPr>
+      <w:r>
+        <w:rPr>
+          <w:rFonts w:ascii="Cascadia Mono" w:eastAsia="Times New Roman" w:hAnsi="Cascadia Mono" w:cs="Times New Roman"/>
+          <w:color w:val="CCCCCC"/>
+          <w:sz w:val="12"/>
+          <w:szCs w:val="12"/>
+          <w:shd w:val="clear" w:color="auto" w:fill="0C0C0C"/>
+          <w:lang w:bidi="he-IL"/>
+        </w:rPr>
+        <w:t>^</w:t>
+      </w:r>
+    </w:p>
+    <w:p>
+      <w:pPr>
+        <w:shd w:val="clear" w:color="auto" w:fill="0C0C0C"/>
+        <w:spacing w:after="0" w:line="240" w:lineRule="auto"/>
+        <w:rPr>
+          <w:rFonts w:ascii="Cascadia Mono" w:eastAsia="Times New Roman" w:hAnsi="Cascadia Mono" w:cs="Times New Roman"/>
+          <w:color w:val="CCCCCC"/>
+          <w:sz w:val="12"/>
+          <w:szCs w:val="12"/>
+          <w:shd w:val="clear" w:color="auto" w:fill="0C0C0C"/>
+          <w:lang w:bidi="he-IL"/>
+        </w:rPr>
+      </w:pPr>
+      <w:r>
+        <w:rPr>
+          <w:rFonts w:ascii="Cascadia Mono" w:eastAsia="Times New Roman" w:hAnsi="Cascadia Mono" w:cs="Times New Roman"/>
+          <w:color w:val="CCCCCC"/>
+          <w:sz w:val="12"/>
+          <w:szCs w:val="12"/>
+          <w:shd w:val="clear" w:color="auto" w:fill="0C0C0C"/>
+          <w:lang w:bidi="he-IL"/>
+        </w:rPr>
+        <w:t>../linearizability-testing/tests/generated/lfring_6_0/../../../wrappers/../../lfqueue/lfring_cas1.h:202:35: warning: expression result unused [-</w:t>
+      </w:r>
+      <w:proofErr w:type="spellStart"/>
+      <w:r>
+        <w:rPr>
+          <w:rFonts w:ascii="Cascadia Mono" w:eastAsia="Times New Roman" w:hAnsi="Cascadia Mono" w:cs="Times New Roman"/>
+          <w:color w:val="CCCCCC"/>
+          <w:sz w:val="12"/>
+          <w:szCs w:val="12"/>
+          <w:shd w:val="clear" w:color="auto" w:fill="0C0C0C"/>
+          <w:lang w:bidi="he-IL"/>
+        </w:rPr>
+        <w:t>Wunused</w:t>
+      </w:r>
+      <w:proofErr w:type="spellEnd"/>
+      <w:r>
+        <w:rPr>
+          <w:rFonts w:ascii="Cascadia Mono" w:eastAsia="Times New Roman" w:hAnsi="Cascadia Mono" w:cs="Times New Roman"/>
+          <w:color w:val="CCCCCC"/>
+          <w:sz w:val="12"/>
+          <w:szCs w:val="12"/>
+          <w:shd w:val="clear" w:color="auto" w:fill="0C0C0C"/>
+          <w:lang w:bidi="he-IL"/>
+        </w:rPr>
+        <w:t>-value]</w:t>
+      </w:r>
+    </w:p>
+    <w:p>
+      <w:pPr>
+        <w:shd w:val="clear" w:color="auto" w:fill="0C0C0C"/>
+        <w:spacing w:after="0" w:line="240" w:lineRule="auto"/>
+        <w:rPr>
+          <w:rFonts w:ascii="Cascadia Mono" w:eastAsia="Times New Roman" w:hAnsi="Cascadia Mono" w:cs="Times New Roman"/>
+          <w:color w:val="CCCCCC"/>
+          <w:sz w:val="12"/>
+          <w:szCs w:val="12"/>
+          <w:shd w:val="clear" w:color="auto" w:fill="0C0C0C"/>
+          <w:lang w:bidi="he-IL"/>
+        </w:rPr>
+      </w:pPr>
+      <w:r>
+        <w:rPr>
+          <w:rFonts w:ascii="Cascadia Mono" w:eastAsia="Times New Roman" w:hAnsi="Cascadia Mono" w:cs="Times New Roman"/>
+          <w:color w:val="CCCCCC"/>
+          <w:sz w:val="12"/>
+          <w:szCs w:val="12"/>
+          <w:shd w:val="clear" w:color="auto" w:fill="0C0C0C"/>
+          <w:lang w:bidi="he-IL"/>
+        </w:rPr>
+        <w:t xml:space="preserve">                __</w:t>
+      </w:r>
+      <w:proofErr w:type="spellStart"/>
+      <w:r>
+        <w:rPr>
+          <w:rFonts w:ascii="Cascadia Mono" w:eastAsia="Times New Roman" w:hAnsi="Cascadia Mono" w:cs="Times New Roman"/>
+          <w:color w:val="CCCCCC"/>
+          <w:sz w:val="12"/>
+          <w:szCs w:val="12"/>
+          <w:shd w:val="clear" w:color="auto" w:fill="0C0C0C"/>
+          <w:lang w:bidi="he-IL"/>
+        </w:rPr>
+        <w:t>lfring_</w:t>
+      </w:r>
+      <w:proofErr w:type="gramStart"/>
+      <w:r>
+        <w:rPr>
+          <w:rFonts w:ascii="Cascadia Mono" w:eastAsia="Times New Roman" w:hAnsi="Cascadia Mono" w:cs="Times New Roman"/>
+          <w:color w:val="CCCCCC"/>
+          <w:sz w:val="12"/>
+          <w:szCs w:val="12"/>
+          <w:shd w:val="clear" w:color="auto" w:fill="0C0C0C"/>
+          <w:lang w:bidi="he-IL"/>
+        </w:rPr>
+        <w:t>cmp</w:t>
+      </w:r>
+      <w:proofErr w:type="spellEnd"/>
+      <w:r>
+        <w:rPr>
+          <w:rFonts w:ascii="Cascadia Mono" w:eastAsia="Times New Roman" w:hAnsi="Cascadia Mono" w:cs="Times New Roman"/>
+          <w:color w:val="CCCCCC"/>
+          <w:sz w:val="12"/>
+          <w:szCs w:val="12"/>
+          <w:shd w:val="clear" w:color="auto" w:fill="0C0C0C"/>
+          <w:lang w:bidi="he-IL"/>
+        </w:rPr>
+        <w:t>(</w:t>
+      </w:r>
+      <w:proofErr w:type="spellStart"/>
+      <w:proofErr w:type="gramEnd"/>
+      <w:r>
+        <w:rPr>
+          <w:rFonts w:ascii="Cascadia Mono" w:eastAsia="Times New Roman" w:hAnsi="Cascadia Mono" w:cs="Times New Roman"/>
+          <w:color w:val="CCCCCC"/>
+          <w:sz w:val="12"/>
+          <w:szCs w:val="12"/>
+          <w:shd w:val="clear" w:color="auto" w:fill="0C0C0C"/>
+          <w:lang w:bidi="he-IL"/>
+        </w:rPr>
+        <w:t>ecycle</w:t>
+      </w:r>
+      <w:proofErr w:type="spellEnd"/>
+      <w:r>
+        <w:rPr>
+          <w:rFonts w:ascii="Cascadia Mono" w:eastAsia="Times New Roman" w:hAnsi="Cascadia Mono" w:cs="Times New Roman"/>
+          <w:color w:val="CCCCCC"/>
+          <w:sz w:val="12"/>
+          <w:szCs w:val="12"/>
+          <w:shd w:val="clear" w:color="auto" w:fill="0C0C0C"/>
+          <w:lang w:bidi="he-IL"/>
+        </w:rPr>
+        <w:t xml:space="preserve">, &lt;, </w:t>
+      </w:r>
+      <w:proofErr w:type="spellStart"/>
+      <w:r>
+        <w:rPr>
+          <w:rFonts w:ascii="Cascadia Mono" w:eastAsia="Times New Roman" w:hAnsi="Cascadia Mono" w:cs="Times New Roman"/>
+          <w:color w:val="CCCCCC"/>
+          <w:sz w:val="12"/>
+          <w:szCs w:val="12"/>
+          <w:shd w:val="clear" w:color="auto" w:fill="0C0C0C"/>
+          <w:lang w:bidi="he-IL"/>
+        </w:rPr>
+        <w:t>hcycle</w:t>
+      </w:r>
+      <w:proofErr w:type="spellEnd"/>
+      <w:r>
+        <w:rPr>
+          <w:rFonts w:ascii="Cascadia Mono" w:eastAsia="Times New Roman" w:hAnsi="Cascadia Mono" w:cs="Times New Roman"/>
+          <w:color w:val="CCCCCC"/>
+          <w:sz w:val="12"/>
+          <w:szCs w:val="12"/>
+          <w:shd w:val="clear" w:color="auto" w:fill="0C0C0C"/>
+          <w:lang w:bidi="he-IL"/>
+        </w:rPr>
+        <w:t>) &amp;&amp;</w:t>
+      </w:r>
+    </w:p>
+    <w:p>
+      <w:pPr>
+        <w:shd w:val="clear" w:color="auto" w:fill="0C0C0C"/>
+        <w:spacing w:after="0" w:line="240" w:lineRule="auto"/>
+        <w:rPr>
+          <w:rFonts w:ascii="Cascadia Mono" w:eastAsia="Times New Roman" w:hAnsi="Cascadia Mono" w:cs="Times New Roman"/>
+          <w:color w:val="CCCCCC"/>
+          <w:sz w:val="12"/>
+          <w:szCs w:val="12"/>
+          <w:shd w:val="clear" w:color="auto" w:fill="0C0C0C"/>
+          <w:lang w:bidi="he-IL"/>
+        </w:rPr>
+      </w:pPr>
+      <w:r>
+        <w:rPr>
+          <w:rFonts w:ascii="Cascadia Mono" w:eastAsia="Times New Roman" w:hAnsi="Cascadia Mono" w:cs="Times New Roman"/>
+          <w:color w:val="CCCCCC"/>
+          <w:sz w:val="12"/>
+          <w:szCs w:val="12"/>
+          <w:shd w:val="clear" w:color="auto" w:fill="0C0C0C"/>
+          <w:lang w:bidi="he-IL"/>
+        </w:rPr>
+        <w:t xml:space="preserve">                ~~~~~~~~~~~~~~~~~~~~~~~~~~~~~~~ ^</w:t>
+      </w:r>
+    </w:p>
+    <w:p>
+      <w:pPr>
+        <w:shd w:val="clear" w:color="auto" w:fill="0C0C0C"/>
+        <w:spacing w:after="0" w:line="240" w:lineRule="auto"/>
+        <w:rPr>
+          <w:rFonts w:ascii="Cascadia Mono" w:eastAsia="Times New Roman" w:hAnsi="Cascadia Mono" w:cs="Times New Roman"/>
+          <w:color w:val="CCCCCC"/>
+          <w:sz w:val="12"/>
+          <w:szCs w:val="12"/>
+          <w:shd w:val="clear" w:color="auto" w:fill="0C0C0C"/>
+          <w:lang w:bidi="he-IL"/>
+        </w:rPr>
+      </w:pPr>
+      <w:r>
+        <w:rPr>
+          <w:rFonts w:ascii="Cascadia Mono" w:eastAsia="Times New Roman" w:hAnsi="Cascadia Mono" w:cs="Times New Roman"/>
+          <w:color w:val="CCCCCC"/>
+          <w:sz w:val="12"/>
+          <w:szCs w:val="12"/>
+          <w:shd w:val="clear" w:color="auto" w:fill="0C0C0C"/>
+          <w:lang w:bidi="he-IL"/>
+        </w:rPr>
+        <w:t>../linearizability-testing/tests/generated/lfring_6_0/../../../wrappers/../../lfqueue/lfring_cas1.h:221:1: warning: non-void function does not return a value in all control paths [-</w:t>
+      </w:r>
+      <w:proofErr w:type="spellStart"/>
+      <w:r>
+        <w:rPr>
+          <w:rFonts w:ascii="Cascadia Mono" w:eastAsia="Times New Roman" w:hAnsi="Cascadia Mono" w:cs="Times New Roman"/>
+          <w:color w:val="CCCCCC"/>
+          <w:sz w:val="12"/>
+          <w:szCs w:val="12"/>
+          <w:shd w:val="clear" w:color="auto" w:fill="0C0C0C"/>
+          <w:lang w:bidi="he-IL"/>
+        </w:rPr>
+        <w:t>Wreturn</w:t>
+      </w:r>
+      <w:proofErr w:type="spellEnd"/>
+      <w:r>
+        <w:rPr>
+          <w:rFonts w:ascii="Cascadia Mono" w:eastAsia="Times New Roman" w:hAnsi="Cascadia Mono" w:cs="Times New Roman"/>
+          <w:color w:val="CCCCCC"/>
+          <w:sz w:val="12"/>
+          <w:szCs w:val="12"/>
+          <w:shd w:val="clear" w:color="auto" w:fill="0C0C0C"/>
+          <w:lang w:bidi="he-IL"/>
+        </w:rPr>
+        <w:t>-type]</w:t>
+      </w:r>
+    </w:p>
+    <w:p>
+      <w:pPr>
+        <w:shd w:val="clear" w:color="auto" w:fill="0C0C0C"/>
+        <w:spacing w:after="0" w:line="240" w:lineRule="auto"/>
+        <w:rPr>
+          <w:rFonts w:ascii="Cascadia Mono" w:eastAsia="Times New Roman" w:hAnsi="Cascadia Mono" w:cs="Times New Roman"/>
+          <w:color w:val="CCCCCC"/>
+          <w:sz w:val="12"/>
+          <w:szCs w:val="12"/>
+          <w:shd w:val="clear" w:color="auto" w:fill="0C0C0C"/>
+          <w:lang w:bidi="he-IL"/>
+        </w:rPr>
+      </w:pPr>
+      <w:r>
+        <w:rPr>
+          <w:rFonts w:ascii="Cascadia Mono" w:eastAsia="Times New Roman" w:hAnsi="Cascadia Mono" w:cs="Times New Roman"/>
+          <w:color w:val="CCCCCC"/>
+          <w:sz w:val="12"/>
+          <w:szCs w:val="12"/>
+          <w:shd w:val="clear" w:color="auto" w:fill="0C0C0C"/>
+          <w:lang w:bidi="he-IL"/>
+        </w:rPr>
+        <w:t>}</w:t>
+      </w:r>
+    </w:p>
+    <w:p>
+      <w:pPr>
+        <w:shd w:val="clear" w:color="auto" w:fill="0C0C0C"/>
+        <w:spacing w:after="0" w:line="240" w:lineRule="auto"/>
+        <w:rPr>
+          <w:rFonts w:ascii="Cascadia Mono" w:eastAsia="Times New Roman" w:hAnsi="Cascadia Mono" w:cs="Times New Roman"/>
+          <w:color w:val="CCCCCC"/>
+          <w:sz w:val="12"/>
+          <w:szCs w:val="12"/>
+          <w:shd w:val="clear" w:color="auto" w:fill="0C0C0C"/>
+          <w:lang w:bidi="he-IL"/>
+        </w:rPr>
+      </w:pPr>
+      <w:r>
+        <w:rPr>
+          <w:rFonts w:ascii="Cascadia Mono" w:eastAsia="Times New Roman" w:hAnsi="Cascadia Mono" w:cs="Times New Roman"/>
+          <w:color w:val="CCCCCC"/>
+          <w:sz w:val="12"/>
+          <w:szCs w:val="12"/>
+          <w:shd w:val="clear" w:color="auto" w:fill="0C0C0C"/>
+          <w:lang w:bidi="he-IL"/>
+        </w:rPr>
+        <w:t>^</w:t>
+      </w:r>
+    </w:p>
+    <w:p>
+      <w:pPr>
+        <w:shd w:val="clear" w:color="auto" w:fill="0C0C0C"/>
+        <w:spacing w:after="0" w:line="240" w:lineRule="auto"/>
+        <w:rPr>
+          <w:rFonts w:ascii="Cascadia Mono" w:eastAsia="Times New Roman" w:hAnsi="Cascadia Mono" w:cs="Times New Roman"/>
+          <w:color w:val="CCCCCC"/>
+          <w:sz w:val="12"/>
+          <w:szCs w:val="12"/>
+          <w:shd w:val="clear" w:color="auto" w:fill="0C0C0C"/>
+          <w:lang w:bidi="he-IL"/>
+        </w:rPr>
+      </w:pPr>
+      <w:r>
+        <w:rPr>
+          <w:rFonts w:ascii="Cascadia Mono" w:eastAsia="Times New Roman" w:hAnsi="Cascadia Mono" w:cs="Times New Roman"/>
+          <w:color w:val="CCCCCC"/>
+          <w:sz w:val="12"/>
+          <w:szCs w:val="12"/>
+          <w:shd w:val="clear" w:color="auto" w:fill="0C0C0C"/>
+          <w:lang w:bidi="he-IL"/>
+        </w:rPr>
+        <w:t>3 warnings generated.</w:t>
+      </w:r>
+    </w:p>
+    <w:p>
+      <w:pPr>
+        <w:shd w:val="clear" w:color="auto" w:fill="0C0C0C"/>
+        <w:spacing w:after="0" w:line="240" w:lineRule="auto"/>
+        <w:rPr>
+          <w:rFonts w:ascii="Cascadia Mono" w:eastAsia="Times New Roman" w:hAnsi="Cascadia Mono" w:cs="Times New Roman"/>
+          <w:color w:val="CCCCCC"/>
+          <w:sz w:val="12"/>
+          <w:szCs w:val="12"/>
+          <w:shd w:val="clear" w:color="auto" w:fill="0C0C0C"/>
+          <w:lang w:bidi="he-IL"/>
+        </w:rPr>
+      </w:pPr>
+      <w:r>
+        <w:rPr>
+          <w:rFonts w:ascii="Cascadia Mono" w:eastAsia="Times New Roman" w:hAnsi="Cascadia Mono" w:cs="Times New Roman"/>
+          <w:color w:val="CCCCCC"/>
+          <w:sz w:val="12"/>
+          <w:szCs w:val="12"/>
+          <w:shd w:val="clear" w:color="auto" w:fill="0C0C0C"/>
+          <w:lang w:bidi="he-IL"/>
+        </w:rPr>
+        <w:t>Number of complete executions explored: 0</w:t>
+      </w:r>
+    </w:p>
+    <w:p>
+      <w:pPr>
+        <w:shd w:val="clear" w:color="auto" w:fill="0C0C0C"/>
+        <w:spacing w:after="0" w:line="240" w:lineRule="auto"/>
+        <w:rPr>
+          <w:rFonts w:ascii="Cascadia Mono" w:eastAsia="Times New Roman" w:hAnsi="Cascadia Mono" w:cs="Times New Roman"/>
+          <w:color w:val="CCCCCC"/>
+          <w:sz w:val="12"/>
+          <w:szCs w:val="12"/>
+          <w:shd w:val="clear" w:color="auto" w:fill="0C0C0C"/>
+          <w:lang w:bidi="he-IL"/>
+        </w:rPr>
+      </w:pPr>
+      <w:r>
+        <w:rPr>
+          <w:rFonts w:ascii="Cascadia Mono" w:eastAsia="Times New Roman" w:hAnsi="Cascadia Mono" w:cs="Times New Roman"/>
+          <w:color w:val="CCCCCC"/>
+          <w:sz w:val="12"/>
+          <w:szCs w:val="12"/>
+          <w:shd w:val="clear" w:color="auto" w:fill="0C0C0C"/>
+          <w:lang w:bidi="he-IL"/>
+        </w:rPr>
+        <w:t>Number of blocked executions seen: 4698</w:t>
+      </w:r>
+    </w:p>
+    <w:p>
+      <w:pPr>
+        <w:shd w:val="clear" w:color="auto" w:fill="0C0C0C"/>
+        <w:spacing w:after="0" w:line="240" w:lineRule="auto"/>
+        <w:rPr>
+          <w:rFonts w:ascii="Cascadia Mono" w:eastAsia="Times New Roman" w:hAnsi="Cascadia Mono" w:cs="Times New Roman"/>
+          <w:color w:val="CCCCCC"/>
+          <w:sz w:val="12"/>
+          <w:szCs w:val="12"/>
+          <w:shd w:val="clear" w:color="auto" w:fill="0C0C0C"/>
+          <w:lang w:bidi="he-IL"/>
+        </w:rPr>
+      </w:pPr>
+      <w:r>
+        <w:rPr>
+          <w:rFonts w:ascii="Cascadia Mono" w:eastAsia="Times New Roman" w:hAnsi="Cascadia Mono" w:cs="Times New Roman"/>
+          <w:color w:val="CCCCCC"/>
+          <w:sz w:val="12"/>
+          <w:szCs w:val="12"/>
+          <w:shd w:val="clear" w:color="auto" w:fill="0C0C0C"/>
+          <w:lang w:bidi="he-IL"/>
+        </w:rPr>
+        <w:t>Total wall-clock time: 42.98s</w:t>
+      </w:r>
+    </w:p>
+    <w:p>
+      <w:pPr>
+        <w:shd w:val="clear" w:color="auto" w:fill="0C0C0C"/>
+        <w:spacing w:after="0" w:line="240" w:lineRule="auto"/>
+        <w:rPr>
+          <w:rFonts w:ascii="Cascadia Mono" w:eastAsia="Times New Roman" w:hAnsi="Cascadia Mono" w:cs="Times New Roman"/>
+          <w:color w:val="CCCCCC"/>
+          <w:sz w:val="12"/>
+          <w:szCs w:val="12"/>
+          <w:shd w:val="clear" w:color="auto" w:fill="0C0C0C"/>
+          <w:lang w:bidi="he-IL"/>
+        </w:rPr>
+      </w:pPr>
+      <w:proofErr w:type="gramStart"/>
+      <w:r>
+        <w:rPr>
+          <w:rFonts w:ascii="Cascadia Mono" w:eastAsia="Times New Roman" w:hAnsi="Cascadia Mono" w:cs="Times New Roman"/>
+          <w:color w:val="CCCCCC"/>
+          <w:sz w:val="12"/>
+          <w:szCs w:val="12"/>
+          <w:shd w:val="clear" w:color="auto" w:fill="0C0C0C"/>
+          <w:lang w:bidi="he-IL"/>
+        </w:rPr>
+        <w:t>..</w:t>
+      </w:r>
+      <w:proofErr w:type="gramEnd"/>
+      <w:r>
+        <w:rPr>
+          <w:rFonts w:ascii="Cascadia Mono" w:eastAsia="Times New Roman" w:hAnsi="Cascadia Mono" w:cs="Times New Roman"/>
+          <w:color w:val="CCCCCC"/>
+          <w:sz w:val="12"/>
+          <w:szCs w:val="12"/>
+          <w:shd w:val="clear" w:color="auto" w:fill="0C0C0C"/>
+          <w:lang w:bidi="he-IL"/>
+        </w:rPr>
+        <w:t>/linearizability-testing/tests/generated/lfring_6_0/t2.c</w:t>
+      </w:r>
+    </w:p>
+    <w:p>
+      <w:pPr>
+        <w:shd w:val="clear" w:color="auto" w:fill="0C0C0C"/>
+        <w:spacing w:after="0" w:line="240" w:lineRule="auto"/>
+        <w:rPr>
+          <w:rFonts w:ascii="Cascadia Mono" w:eastAsia="Times New Roman" w:hAnsi="Cascadia Mono" w:cs="Times New Roman"/>
+          <w:color w:val="CCCCCC"/>
+          <w:sz w:val="12"/>
+          <w:szCs w:val="12"/>
+          <w:shd w:val="clear" w:color="auto" w:fill="0C0C0C"/>
+          <w:lang w:bidi="he-IL"/>
+        </w:rPr>
+      </w:pPr>
+      <w:r>
+        <w:rPr>
+          <w:rFonts w:ascii="Cascadia Mono" w:eastAsia="Times New Roman" w:hAnsi="Cascadia Mono" w:cs="Times New Roman"/>
+          <w:color w:val="CCCCCC"/>
+          <w:sz w:val="12"/>
+          <w:szCs w:val="12"/>
+          <w:shd w:val="clear" w:color="auto" w:fill="0C0C0C"/>
+          <w:lang w:bidi="he-IL"/>
+        </w:rPr>
+        <w:t>In file included from</w:t>
+      </w:r>
+      <w:proofErr w:type="gramStart"/>
+      <w:r>
+        <w:rPr>
+          <w:rFonts w:ascii="Cascadia Mono" w:eastAsia="Times New Roman" w:hAnsi="Cascadia Mono" w:cs="Times New Roman"/>
+          <w:color w:val="CCCCCC"/>
+          <w:sz w:val="12"/>
+          <w:szCs w:val="12"/>
+          <w:shd w:val="clear" w:color="auto" w:fill="0C0C0C"/>
+          <w:lang w:bidi="he-IL"/>
+        </w:rPr>
+        <w:t xml:space="preserve"> ..</w:t>
+      </w:r>
+      <w:proofErr w:type="gramEnd"/>
+      <w:r>
+        <w:rPr>
+          <w:rFonts w:ascii="Cascadia Mono" w:eastAsia="Times New Roman" w:hAnsi="Cascadia Mono" w:cs="Times New Roman"/>
+          <w:color w:val="CCCCCC"/>
+          <w:sz w:val="12"/>
+          <w:szCs w:val="12"/>
+          <w:shd w:val="clear" w:color="auto" w:fill="0C0C0C"/>
+          <w:lang w:bidi="he-IL"/>
+        </w:rPr>
+        <w:t>/linearizability-testing/tests/generated/lfring_6_0/t2.c:8:</w:t>
+      </w:r>
+    </w:p>
+    <w:p>
+      <w:pPr>
+        <w:shd w:val="clear" w:color="auto" w:fill="0C0C0C"/>
+        <w:spacing w:after="0" w:line="240" w:lineRule="auto"/>
+        <w:rPr>
+          <w:rFonts w:ascii="Cascadia Mono" w:eastAsia="Times New Roman" w:hAnsi="Cascadia Mono" w:cs="Times New Roman"/>
+          <w:color w:val="CCCCCC"/>
+          <w:sz w:val="12"/>
+          <w:szCs w:val="12"/>
+          <w:shd w:val="clear" w:color="auto" w:fill="0C0C0C"/>
+          <w:lang w:bidi="he-IL"/>
+        </w:rPr>
+      </w:pPr>
+      <w:r>
+        <w:rPr>
+          <w:rFonts w:ascii="Cascadia Mono" w:eastAsia="Times New Roman" w:hAnsi="Cascadia Mono" w:cs="Times New Roman"/>
+          <w:color w:val="CCCCCC"/>
+          <w:sz w:val="12"/>
+          <w:szCs w:val="12"/>
+          <w:shd w:val="clear" w:color="auto" w:fill="0C0C0C"/>
+          <w:lang w:bidi="he-IL"/>
+        </w:rPr>
+        <w:t>In file included from</w:t>
+      </w:r>
+      <w:proofErr w:type="gramStart"/>
+      <w:r>
+        <w:rPr>
+          <w:rFonts w:ascii="Cascadia Mono" w:eastAsia="Times New Roman" w:hAnsi="Cascadia Mono" w:cs="Times New Roman"/>
+          <w:color w:val="CCCCCC"/>
+          <w:sz w:val="12"/>
+          <w:szCs w:val="12"/>
+          <w:shd w:val="clear" w:color="auto" w:fill="0C0C0C"/>
+          <w:lang w:bidi="he-IL"/>
+        </w:rPr>
+        <w:t xml:space="preserve"> ..</w:t>
+      </w:r>
+      <w:proofErr w:type="gramEnd"/>
+      <w:r>
+        <w:rPr>
+          <w:rFonts w:ascii="Cascadia Mono" w:eastAsia="Times New Roman" w:hAnsi="Cascadia Mono" w:cs="Times New Roman"/>
+          <w:color w:val="CCCCCC"/>
+          <w:sz w:val="12"/>
+          <w:szCs w:val="12"/>
+          <w:shd w:val="clear" w:color="auto" w:fill="0C0C0C"/>
+          <w:lang w:bidi="he-IL"/>
+        </w:rPr>
+        <w:t>/linearizability-testing/tests/generated/lfring_6_0/../../../wrappers/lfring-wrapper.h:2:</w:t>
+      </w:r>
+    </w:p>
+    <w:p>
+      <w:pPr>
+        <w:shd w:val="clear" w:color="auto" w:fill="0C0C0C"/>
+        <w:spacing w:after="0" w:line="240" w:lineRule="auto"/>
+        <w:rPr>
+          <w:rFonts w:ascii="Cascadia Mono" w:eastAsia="Times New Roman" w:hAnsi="Cascadia Mono" w:cs="Times New Roman"/>
+          <w:color w:val="CCCCCC"/>
+          <w:sz w:val="12"/>
+          <w:szCs w:val="12"/>
+          <w:shd w:val="clear" w:color="auto" w:fill="0C0C0C"/>
+          <w:lang w:bidi="he-IL"/>
+        </w:rPr>
+      </w:pPr>
+      <w:r>
+        <w:rPr>
+          <w:rFonts w:ascii="Cascadia Mono" w:eastAsia="Times New Roman" w:hAnsi="Cascadia Mono" w:cs="Times New Roman"/>
+          <w:color w:val="CCCCCC"/>
+          <w:sz w:val="12"/>
+          <w:szCs w:val="12"/>
+          <w:shd w:val="clear" w:color="auto" w:fill="0C0C0C"/>
+          <w:lang w:bidi="he-IL"/>
+        </w:rPr>
+        <w:t>../linearizability-testing/tests/generated/lfring_6_0/../../../wrappers/../../lfqueue/lfring_cas1.h:146:1: warning: non-void function does not return a value in all control paths [-</w:t>
+      </w:r>
+      <w:proofErr w:type="spellStart"/>
+      <w:r>
+        <w:rPr>
+          <w:rFonts w:ascii="Cascadia Mono" w:eastAsia="Times New Roman" w:hAnsi="Cascadia Mono" w:cs="Times New Roman"/>
+          <w:color w:val="CCCCCC"/>
+          <w:sz w:val="12"/>
+          <w:szCs w:val="12"/>
+          <w:shd w:val="clear" w:color="auto" w:fill="0C0C0C"/>
+          <w:lang w:bidi="he-IL"/>
+        </w:rPr>
+        <w:t>Wreturn</w:t>
+      </w:r>
+      <w:proofErr w:type="spellEnd"/>
+      <w:r>
+        <w:rPr>
+          <w:rFonts w:ascii="Cascadia Mono" w:eastAsia="Times New Roman" w:hAnsi="Cascadia Mono" w:cs="Times New Roman"/>
+          <w:color w:val="CCCCCC"/>
+          <w:sz w:val="12"/>
+          <w:szCs w:val="12"/>
+          <w:shd w:val="clear" w:color="auto" w:fill="0C0C0C"/>
+          <w:lang w:bidi="he-IL"/>
+        </w:rPr>
+        <w:t>-type]</w:t>
+      </w:r>
+    </w:p>
+    <w:p>
+      <w:pPr>
+        <w:shd w:val="clear" w:color="auto" w:fill="0C0C0C"/>
+        <w:spacing w:after="0" w:line="240" w:lineRule="auto"/>
+        <w:rPr>
+          <w:rFonts w:ascii="Cascadia Mono" w:eastAsia="Times New Roman" w:hAnsi="Cascadia Mono" w:cs="Times New Roman"/>
+          <w:color w:val="CCCCCC"/>
+          <w:sz w:val="12"/>
+          <w:szCs w:val="12"/>
+          <w:shd w:val="clear" w:color="auto" w:fill="0C0C0C"/>
+          <w:lang w:bidi="he-IL"/>
+        </w:rPr>
+      </w:pPr>
+      <w:r>
+        <w:rPr>
+          <w:rFonts w:ascii="Cascadia Mono" w:eastAsia="Times New Roman" w:hAnsi="Cascadia Mono" w:cs="Times New Roman"/>
+          <w:color w:val="CCCCCC"/>
+          <w:sz w:val="12"/>
+          <w:szCs w:val="12"/>
+          <w:shd w:val="clear" w:color="auto" w:fill="0C0C0C"/>
+          <w:lang w:bidi="he-IL"/>
+        </w:rPr>
+        <w:t>}</w:t>
+      </w:r>
+    </w:p>
+    <w:p>
+      <w:pPr>
+        <w:shd w:val="clear" w:color="auto" w:fill="0C0C0C"/>
+        <w:spacing w:after="0" w:line="240" w:lineRule="auto"/>
+        <w:rPr>
+          <w:rFonts w:ascii="Cascadia Mono" w:eastAsia="Times New Roman" w:hAnsi="Cascadia Mono" w:cs="Times New Roman"/>
+          <w:color w:val="CCCCCC"/>
+          <w:sz w:val="12"/>
+          <w:szCs w:val="12"/>
+          <w:shd w:val="clear" w:color="auto" w:fill="0C0C0C"/>
+          <w:lang w:bidi="he-IL"/>
+        </w:rPr>
+      </w:pPr>
+      <w:r>
+        <w:rPr>
+          <w:rFonts w:ascii="Cascadia Mono" w:eastAsia="Times New Roman" w:hAnsi="Cascadia Mono" w:cs="Times New Roman"/>
+          <w:color w:val="CCCCCC"/>
+          <w:sz w:val="12"/>
+          <w:szCs w:val="12"/>
+          <w:shd w:val="clear" w:color="auto" w:fill="0C0C0C"/>
+          <w:lang w:bidi="he-IL"/>
+        </w:rPr>
+        <w:t>^</w:t>
+      </w:r>
+    </w:p>
+    <w:p>
+      <w:pPr>
+        <w:shd w:val="clear" w:color="auto" w:fill="0C0C0C"/>
+        <w:spacing w:after="0" w:line="240" w:lineRule="auto"/>
+        <w:rPr>
+          <w:rFonts w:ascii="Cascadia Mono" w:eastAsia="Times New Roman" w:hAnsi="Cascadia Mono" w:cs="Times New Roman"/>
+          <w:color w:val="CCCCCC"/>
+          <w:sz w:val="12"/>
+          <w:szCs w:val="12"/>
+          <w:shd w:val="clear" w:color="auto" w:fill="0C0C0C"/>
+          <w:lang w:bidi="he-IL"/>
+        </w:rPr>
+      </w:pPr>
+      <w:r>
+        <w:rPr>
+          <w:rFonts w:ascii="Cascadia Mono" w:eastAsia="Times New Roman" w:hAnsi="Cascadia Mono" w:cs="Times New Roman"/>
+          <w:color w:val="CCCCCC"/>
+          <w:sz w:val="12"/>
+          <w:szCs w:val="12"/>
+          <w:shd w:val="clear" w:color="auto" w:fill="0C0C0C"/>
+          <w:lang w:bidi="he-IL"/>
+        </w:rPr>
+        <w:t>../linearizability-testing/tests/generated/lfring_6_0/../../../wrappers/../../lfqueue/lfring_cas1.h:202:35: warning: expression result unused [-</w:t>
+      </w:r>
+      <w:proofErr w:type="spellStart"/>
+      <w:r>
+        <w:rPr>
+          <w:rFonts w:ascii="Cascadia Mono" w:eastAsia="Times New Roman" w:hAnsi="Cascadia Mono" w:cs="Times New Roman"/>
+          <w:color w:val="CCCCCC"/>
+          <w:sz w:val="12"/>
+          <w:szCs w:val="12"/>
+          <w:shd w:val="clear" w:color="auto" w:fill="0C0C0C"/>
+          <w:lang w:bidi="he-IL"/>
+        </w:rPr>
+        <w:t>Wunused</w:t>
+      </w:r>
+      <w:proofErr w:type="spellEnd"/>
+      <w:r>
+        <w:rPr>
+          <w:rFonts w:ascii="Cascadia Mono" w:eastAsia="Times New Roman" w:hAnsi="Cascadia Mono" w:cs="Times New Roman"/>
+          <w:color w:val="CCCCCC"/>
+          <w:sz w:val="12"/>
+          <w:szCs w:val="12"/>
+          <w:shd w:val="clear" w:color="auto" w:fill="0C0C0C"/>
+          <w:lang w:bidi="he-IL"/>
+        </w:rPr>
+        <w:t>-value]</w:t>
+      </w:r>
+    </w:p>
+    <w:p>
+      <w:pPr>
+        <w:shd w:val="clear" w:color="auto" w:fill="0C0C0C"/>
+        <w:spacing w:after="0" w:line="240" w:lineRule="auto"/>
+        <w:rPr>
+          <w:rFonts w:ascii="Cascadia Mono" w:eastAsia="Times New Roman" w:hAnsi="Cascadia Mono" w:cs="Times New Roman"/>
+          <w:color w:val="CCCCCC"/>
+          <w:sz w:val="12"/>
+          <w:szCs w:val="12"/>
+          <w:shd w:val="clear" w:color="auto" w:fill="0C0C0C"/>
+          <w:lang w:bidi="he-IL"/>
+        </w:rPr>
+      </w:pPr>
+      <w:r>
+        <w:rPr>
+          <w:rFonts w:ascii="Cascadia Mono" w:eastAsia="Times New Roman" w:hAnsi="Cascadia Mono" w:cs="Times New Roman"/>
+          <w:color w:val="CCCCCC"/>
+          <w:sz w:val="12"/>
+          <w:szCs w:val="12"/>
+          <w:shd w:val="clear" w:color="auto" w:fill="0C0C0C"/>
+          <w:lang w:bidi="he-IL"/>
+        </w:rPr>
+        <w:t xml:space="preserve">                __</w:t>
+      </w:r>
+      <w:proofErr w:type="spellStart"/>
+      <w:r>
+        <w:rPr>
+          <w:rFonts w:ascii="Cascadia Mono" w:eastAsia="Times New Roman" w:hAnsi="Cascadia Mono" w:cs="Times New Roman"/>
+          <w:color w:val="CCCCCC"/>
+          <w:sz w:val="12"/>
+          <w:szCs w:val="12"/>
+          <w:shd w:val="clear" w:color="auto" w:fill="0C0C0C"/>
+          <w:lang w:bidi="he-IL"/>
+        </w:rPr>
+        <w:t>lfring_</w:t>
+      </w:r>
+      <w:proofErr w:type="gramStart"/>
+      <w:r>
+        <w:rPr>
+          <w:rFonts w:ascii="Cascadia Mono" w:eastAsia="Times New Roman" w:hAnsi="Cascadia Mono" w:cs="Times New Roman"/>
+          <w:color w:val="CCCCCC"/>
+          <w:sz w:val="12"/>
+          <w:szCs w:val="12"/>
+          <w:shd w:val="clear" w:color="auto" w:fill="0C0C0C"/>
+          <w:lang w:bidi="he-IL"/>
+        </w:rPr>
+        <w:t>cmp</w:t>
+      </w:r>
+      <w:proofErr w:type="spellEnd"/>
+      <w:r>
+        <w:rPr>
+          <w:rFonts w:ascii="Cascadia Mono" w:eastAsia="Times New Roman" w:hAnsi="Cascadia Mono" w:cs="Times New Roman"/>
+          <w:color w:val="CCCCCC"/>
+          <w:sz w:val="12"/>
+          <w:szCs w:val="12"/>
+          <w:shd w:val="clear" w:color="auto" w:fill="0C0C0C"/>
+          <w:lang w:bidi="he-IL"/>
+        </w:rPr>
+        <w:t>(</w:t>
+      </w:r>
+      <w:proofErr w:type="spellStart"/>
+      <w:proofErr w:type="gramEnd"/>
+      <w:r>
+        <w:rPr>
+          <w:rFonts w:ascii="Cascadia Mono" w:eastAsia="Times New Roman" w:hAnsi="Cascadia Mono" w:cs="Times New Roman"/>
+          <w:color w:val="CCCCCC"/>
+          <w:sz w:val="12"/>
+          <w:szCs w:val="12"/>
+          <w:shd w:val="clear" w:color="auto" w:fill="0C0C0C"/>
+          <w:lang w:bidi="he-IL"/>
+        </w:rPr>
+        <w:t>ecycle</w:t>
+      </w:r>
+      <w:proofErr w:type="spellEnd"/>
+      <w:r>
+        <w:rPr>
+          <w:rFonts w:ascii="Cascadia Mono" w:eastAsia="Times New Roman" w:hAnsi="Cascadia Mono" w:cs="Times New Roman"/>
+          <w:color w:val="CCCCCC"/>
+          <w:sz w:val="12"/>
+          <w:szCs w:val="12"/>
+          <w:shd w:val="clear" w:color="auto" w:fill="0C0C0C"/>
+          <w:lang w:bidi="he-IL"/>
+        </w:rPr>
+        <w:t xml:space="preserve">, &lt;, </w:t>
+      </w:r>
+      <w:proofErr w:type="spellStart"/>
+      <w:r>
+        <w:rPr>
+          <w:rFonts w:ascii="Cascadia Mono" w:eastAsia="Times New Roman" w:hAnsi="Cascadia Mono" w:cs="Times New Roman"/>
+          <w:color w:val="CCCCCC"/>
+          <w:sz w:val="12"/>
+          <w:szCs w:val="12"/>
+          <w:shd w:val="clear" w:color="auto" w:fill="0C0C0C"/>
+          <w:lang w:bidi="he-IL"/>
+        </w:rPr>
+        <w:t>hcycle</w:t>
+      </w:r>
+      <w:proofErr w:type="spellEnd"/>
+      <w:r>
+        <w:rPr>
+          <w:rFonts w:ascii="Cascadia Mono" w:eastAsia="Times New Roman" w:hAnsi="Cascadia Mono" w:cs="Times New Roman"/>
+          <w:color w:val="CCCCCC"/>
+          <w:sz w:val="12"/>
+          <w:szCs w:val="12"/>
+          <w:shd w:val="clear" w:color="auto" w:fill="0C0C0C"/>
+          <w:lang w:bidi="he-IL"/>
+        </w:rPr>
+        <w:t>) &amp;&amp;</w:t>
+      </w:r>
+    </w:p>
+    <w:p>
+      <w:pPr>
+        <w:shd w:val="clear" w:color="auto" w:fill="0C0C0C"/>
+        <w:spacing w:after="0" w:line="240" w:lineRule="auto"/>
+        <w:rPr>
+          <w:rFonts w:ascii="Cascadia Mono" w:eastAsia="Times New Roman" w:hAnsi="Cascadia Mono" w:cs="Times New Roman"/>
+          <w:color w:val="CCCCCC"/>
+          <w:sz w:val="12"/>
+          <w:szCs w:val="12"/>
+          <w:shd w:val="clear" w:color="auto" w:fill="0C0C0C"/>
+          <w:lang w:bidi="he-IL"/>
+        </w:rPr>
+      </w:pPr>
+      <w:r>
+        <w:rPr>
+          <w:rFonts w:ascii="Cascadia Mono" w:eastAsia="Times New Roman" w:hAnsi="Cascadia Mono" w:cs="Times New Roman"/>
+          <w:color w:val="CCCCCC"/>
+          <w:sz w:val="12"/>
+          <w:szCs w:val="12"/>
+          <w:shd w:val="clear" w:color="auto" w:fill="0C0C0C"/>
+          <w:lang w:bidi="he-IL"/>
+        </w:rPr>
+        <w:t xml:space="preserve">                ~~~~~~~~~~~~~~~~~~~~~~~~~~~~~~~ ^</w:t>
+      </w:r>
+    </w:p>
+    <w:p>
+      <w:pPr>
+        <w:shd w:val="clear" w:color="auto" w:fill="0C0C0C"/>
+        <w:spacing w:after="0" w:line="240" w:lineRule="auto"/>
+        <w:rPr>
+          <w:rFonts w:ascii="Cascadia Mono" w:eastAsia="Times New Roman" w:hAnsi="Cascadia Mono" w:cs="Times New Roman"/>
+          <w:color w:val="CCCCCC"/>
+          <w:sz w:val="12"/>
+          <w:szCs w:val="12"/>
+          <w:shd w:val="clear" w:color="auto" w:fill="0C0C0C"/>
+          <w:lang w:bidi="he-IL"/>
+        </w:rPr>
+      </w:pPr>
+      <w:r>
+        <w:rPr>
+          <w:rFonts w:ascii="Cascadia Mono" w:eastAsia="Times New Roman" w:hAnsi="Cascadia Mono" w:cs="Times New Roman"/>
+          <w:color w:val="CCCCCC"/>
+          <w:sz w:val="12"/>
+          <w:szCs w:val="12"/>
+          <w:shd w:val="clear" w:color="auto" w:fill="0C0C0C"/>
+          <w:lang w:bidi="he-IL"/>
+        </w:rPr>
+        <w:t>../linearizability-testing/tests/generated/lfring_6_0/../../../wrappers/../../lfqueue/lfring_cas1.h:221:1: warning: non-void function does not return a value in all control paths [-</w:t>
+      </w:r>
+      <w:proofErr w:type="spellStart"/>
+      <w:r>
+        <w:rPr>
+          <w:rFonts w:ascii="Cascadia Mono" w:eastAsia="Times New Roman" w:hAnsi="Cascadia Mono" w:cs="Times New Roman"/>
+          <w:color w:val="CCCCCC"/>
+          <w:sz w:val="12"/>
+          <w:szCs w:val="12"/>
+          <w:shd w:val="clear" w:color="auto" w:fill="0C0C0C"/>
+          <w:lang w:bidi="he-IL"/>
+        </w:rPr>
+        <w:t>Wreturn</w:t>
+      </w:r>
+      <w:proofErr w:type="spellEnd"/>
+      <w:r>
+        <w:rPr>
+          <w:rFonts w:ascii="Cascadia Mono" w:eastAsia="Times New Roman" w:hAnsi="Cascadia Mono" w:cs="Times New Roman"/>
+          <w:color w:val="CCCCCC"/>
+          <w:sz w:val="12"/>
+          <w:szCs w:val="12"/>
+          <w:shd w:val="clear" w:color="auto" w:fill="0C0C0C"/>
+          <w:lang w:bidi="he-IL"/>
+        </w:rPr>
+        <w:t>-type]</w:t>
+      </w:r>
+    </w:p>
+    <w:p>
+      <w:pPr>
+        <w:shd w:val="clear" w:color="auto" w:fill="0C0C0C"/>
+        <w:spacing w:after="0" w:line="240" w:lineRule="auto"/>
+        <w:rPr>
+          <w:rFonts w:ascii="Cascadia Mono" w:eastAsia="Times New Roman" w:hAnsi="Cascadia Mono" w:cs="Times New Roman"/>
+          <w:color w:val="CCCCCC"/>
+          <w:sz w:val="12"/>
+          <w:szCs w:val="12"/>
+          <w:shd w:val="clear" w:color="auto" w:fill="0C0C0C"/>
+          <w:lang w:bidi="he-IL"/>
+        </w:rPr>
+      </w:pPr>
+      <w:r>
+        <w:rPr>
+          <w:rFonts w:ascii="Cascadia Mono" w:eastAsia="Times New Roman" w:hAnsi="Cascadia Mono" w:cs="Times New Roman"/>
+          <w:color w:val="CCCCCC"/>
+          <w:sz w:val="12"/>
+          <w:szCs w:val="12"/>
+          <w:shd w:val="clear" w:color="auto" w:fill="0C0C0C"/>
+          <w:lang w:bidi="he-IL"/>
+        </w:rPr>
+        <w:t>}</w:t>
+      </w:r>
+    </w:p>
+    <w:p>
+      <w:pPr>
+        <w:shd w:val="clear" w:color="auto" w:fill="0C0C0C"/>
+        <w:spacing w:after="0" w:line="240" w:lineRule="auto"/>
+        <w:rPr>
+          <w:rFonts w:ascii="Cascadia Mono" w:eastAsia="Times New Roman" w:hAnsi="Cascadia Mono" w:cs="Times New Roman"/>
+          <w:color w:val="CCCCCC"/>
+          <w:sz w:val="12"/>
+          <w:szCs w:val="12"/>
+          <w:shd w:val="clear" w:color="auto" w:fill="0C0C0C"/>
+          <w:lang w:bidi="he-IL"/>
+        </w:rPr>
+      </w:pPr>
+      <w:r>
+        <w:rPr>
+          <w:rFonts w:ascii="Cascadia Mono" w:eastAsia="Times New Roman" w:hAnsi="Cascadia Mono" w:cs="Times New Roman"/>
+          <w:color w:val="CCCCCC"/>
+          <w:sz w:val="12"/>
+          <w:szCs w:val="12"/>
+          <w:shd w:val="clear" w:color="auto" w:fill="0C0C0C"/>
+          <w:lang w:bidi="he-IL"/>
+        </w:rPr>
+        <w:t>^</w:t>
+      </w:r>
+    </w:p>
+    <w:p>
+      <w:pPr>
+        <w:shd w:val="clear" w:color="auto" w:fill="0C0C0C"/>
+        <w:spacing w:after="0" w:line="240" w:lineRule="auto"/>
+        <w:rPr>
+          <w:rFonts w:ascii="Cascadia Mono" w:eastAsia="Times New Roman" w:hAnsi="Cascadia Mono" w:cs="Times New Roman"/>
+          <w:color w:val="CCCCCC"/>
+          <w:sz w:val="12"/>
+          <w:szCs w:val="12"/>
+          <w:shd w:val="clear" w:color="auto" w:fill="0C0C0C"/>
+          <w:lang w:bidi="he-IL"/>
+        </w:rPr>
+      </w:pPr>
+      <w:r>
+        <w:rPr>
+          <w:rFonts w:ascii="Cascadia Mono" w:eastAsia="Times New Roman" w:hAnsi="Cascadia Mono" w:cs="Times New Roman"/>
+          <w:color w:val="CCCCCC"/>
+          <w:sz w:val="12"/>
+          <w:szCs w:val="12"/>
+          <w:shd w:val="clear" w:color="auto" w:fill="0C0C0C"/>
+          <w:lang w:bidi="he-IL"/>
+        </w:rPr>
+        <w:t>3 warnings generated.</w:t>
+      </w:r>
+    </w:p>
+    <w:p>
+      <w:pPr>
+        <w:shd w:val="clear" w:color="auto" w:fill="0C0C0C"/>
+        <w:spacing w:after="0" w:line="240" w:lineRule="auto"/>
+        <w:rPr>
+          <w:rFonts w:ascii="Cascadia Mono" w:eastAsia="Times New Roman" w:hAnsi="Cascadia Mono" w:cs="Times New Roman"/>
+          <w:color w:val="CCCCCC"/>
+          <w:sz w:val="12"/>
+          <w:szCs w:val="12"/>
+          <w:shd w:val="clear" w:color="auto" w:fill="0C0C0C"/>
+          <w:lang w:bidi="he-IL"/>
+        </w:rPr>
+      </w:pPr>
+      <w:r>
+        <w:rPr>
+          <w:rFonts w:ascii="Cascadia Mono" w:eastAsia="Times New Roman" w:hAnsi="Cascadia Mono" w:cs="Times New Roman"/>
+          <w:color w:val="CCCCCC"/>
+          <w:sz w:val="12"/>
+          <w:szCs w:val="12"/>
+          <w:shd w:val="clear" w:color="auto" w:fill="0C0C0C"/>
+          <w:lang w:bidi="he-IL"/>
+        </w:rPr>
+        <w:t>Number of complete executions explored: 0</w:t>
+      </w:r>
+    </w:p>
+    <w:p>
+      <w:pPr>
+        <w:shd w:val="clear" w:color="auto" w:fill="0C0C0C"/>
+        <w:spacing w:after="0" w:line="240" w:lineRule="auto"/>
+        <w:rPr>
+          <w:rFonts w:ascii="Cascadia Mono" w:eastAsia="Times New Roman" w:hAnsi="Cascadia Mono" w:cs="Times New Roman"/>
+          <w:color w:val="CCCCCC"/>
+          <w:sz w:val="12"/>
+          <w:szCs w:val="12"/>
+          <w:shd w:val="clear" w:color="auto" w:fill="0C0C0C"/>
+          <w:lang w:bidi="he-IL"/>
+        </w:rPr>
+      </w:pPr>
+      <w:r>
+        <w:rPr>
+          <w:rFonts w:ascii="Cascadia Mono" w:eastAsia="Times New Roman" w:hAnsi="Cascadia Mono" w:cs="Times New Roman"/>
+          <w:color w:val="CCCCCC"/>
+          <w:sz w:val="12"/>
+          <w:szCs w:val="12"/>
+          <w:shd w:val="clear" w:color="auto" w:fill="0C0C0C"/>
+          <w:lang w:bidi="he-IL"/>
+        </w:rPr>
+        <w:t>Number of blocked executions seen: 1006</w:t>
+      </w:r>
+    </w:p>
+    <w:p>
+      <w:pPr>
+        <w:shd w:val="clear" w:color="auto" w:fill="0C0C0C"/>
+        <w:spacing w:after="0" w:line="240" w:lineRule="auto"/>
+        <w:rPr>
+          <w:rFonts w:ascii="Cascadia Mono" w:eastAsia="Times New Roman" w:hAnsi="Cascadia Mono" w:cs="Times New Roman"/>
+          <w:color w:val="CCCCCC"/>
+          <w:sz w:val="12"/>
+          <w:szCs w:val="12"/>
+          <w:shd w:val="clear" w:color="auto" w:fill="0C0C0C"/>
+          <w:lang w:bidi="he-IL"/>
+        </w:rPr>
+      </w:pPr>
+      <w:r>
+        <w:rPr>
+          <w:rFonts w:ascii="Cascadia Mono" w:eastAsia="Times New Roman" w:hAnsi="Cascadia Mono" w:cs="Times New Roman"/>
+          <w:color w:val="CCCCCC"/>
+          <w:sz w:val="12"/>
+          <w:szCs w:val="12"/>
+          <w:shd w:val="clear" w:color="auto" w:fill="0C0C0C"/>
+          <w:lang w:bidi="he-IL"/>
+        </w:rPr>
+        <w:t>Total wall-clock time: 7.05s</w:t>
+      </w:r>
+    </w:p>
+    <w:p>
+      <w:pPr>
+        <w:shd w:val="clear" w:color="auto" w:fill="0C0C0C"/>
+        <w:spacing w:after="0" w:line="240" w:lineRule="auto"/>
+        <w:rPr>
+          <w:rFonts w:ascii="Cascadia Mono" w:eastAsia="Times New Roman" w:hAnsi="Cascadia Mono" w:cs="Times New Roman"/>
+          <w:color w:val="CCCCCC"/>
+          <w:sz w:val="12"/>
+          <w:szCs w:val="12"/>
+          <w:shd w:val="clear" w:color="auto" w:fill="0C0C0C"/>
+          <w:lang w:bidi="he-IL"/>
+        </w:rPr>
+      </w:pPr>
+      <w:proofErr w:type="gramStart"/>
+      <w:r>
+        <w:rPr>
+          <w:rFonts w:ascii="Cascadia Mono" w:eastAsia="Times New Roman" w:hAnsi="Cascadia Mono" w:cs="Times New Roman"/>
+          <w:color w:val="CCCCCC"/>
+          <w:sz w:val="12"/>
+          <w:szCs w:val="12"/>
+          <w:shd w:val="clear" w:color="auto" w:fill="0C0C0C"/>
+          <w:lang w:bidi="he-IL"/>
+        </w:rPr>
+        <w:t>..</w:t>
+      </w:r>
+      <w:proofErr w:type="gramEnd"/>
+      <w:r>
+        <w:rPr>
+          <w:rFonts w:ascii="Cascadia Mono" w:eastAsia="Times New Roman" w:hAnsi="Cascadia Mono" w:cs="Times New Roman"/>
+          <w:color w:val="CCCCCC"/>
+          <w:sz w:val="12"/>
+          <w:szCs w:val="12"/>
+          <w:shd w:val="clear" w:color="auto" w:fill="0C0C0C"/>
+          <w:lang w:bidi="he-IL"/>
+        </w:rPr>
+        <w:t>/linearizability-testing/tests/generated/lfring_6_0/t3.c</w:t>
+      </w:r>
+    </w:p>
+    <w:p>
+      <w:pPr>
+        <w:shd w:val="clear" w:color="auto" w:fill="0C0C0C"/>
+        <w:spacing w:after="0" w:line="240" w:lineRule="auto"/>
+        <w:rPr>
+          <w:rFonts w:ascii="Cascadia Mono" w:eastAsia="Times New Roman" w:hAnsi="Cascadia Mono" w:cs="Times New Roman"/>
+          <w:color w:val="CCCCCC"/>
+          <w:sz w:val="12"/>
+          <w:szCs w:val="12"/>
+          <w:shd w:val="clear" w:color="auto" w:fill="0C0C0C"/>
+          <w:lang w:bidi="he-IL"/>
+        </w:rPr>
+      </w:pPr>
+      <w:r>
+        <w:rPr>
+          <w:rFonts w:ascii="Cascadia Mono" w:eastAsia="Times New Roman" w:hAnsi="Cascadia Mono" w:cs="Times New Roman"/>
+          <w:color w:val="CCCCCC"/>
+          <w:sz w:val="12"/>
+          <w:szCs w:val="12"/>
+          <w:shd w:val="clear" w:color="auto" w:fill="0C0C0C"/>
+          <w:lang w:bidi="he-IL"/>
+        </w:rPr>
+        <w:t>In file included from</w:t>
+      </w:r>
+      <w:proofErr w:type="gramStart"/>
+      <w:r>
+        <w:rPr>
+          <w:rFonts w:ascii="Cascadia Mono" w:eastAsia="Times New Roman" w:hAnsi="Cascadia Mono" w:cs="Times New Roman"/>
+          <w:color w:val="CCCCCC"/>
+          <w:sz w:val="12"/>
+          <w:szCs w:val="12"/>
+          <w:shd w:val="clear" w:color="auto" w:fill="0C0C0C"/>
+          <w:lang w:bidi="he-IL"/>
+        </w:rPr>
+        <w:t xml:space="preserve"> ..</w:t>
+      </w:r>
+      <w:proofErr w:type="gramEnd"/>
+      <w:r>
+        <w:rPr>
+          <w:rFonts w:ascii="Cascadia Mono" w:eastAsia="Times New Roman" w:hAnsi="Cascadia Mono" w:cs="Times New Roman"/>
+          <w:color w:val="CCCCCC"/>
+          <w:sz w:val="12"/>
+          <w:szCs w:val="12"/>
+          <w:shd w:val="clear" w:color="auto" w:fill="0C0C0C"/>
+          <w:lang w:bidi="he-IL"/>
+        </w:rPr>
+        <w:t>/linearizability-testing/tests/generated/lfring_6_0/t3.c:8:</w:t>
+      </w:r>
+    </w:p>
+    <w:p>
+      <w:pPr>
+        <w:shd w:val="clear" w:color="auto" w:fill="0C0C0C"/>
+        <w:spacing w:after="0" w:line="240" w:lineRule="auto"/>
+        <w:rPr>
+          <w:rFonts w:ascii="Cascadia Mono" w:eastAsia="Times New Roman" w:hAnsi="Cascadia Mono" w:cs="Times New Roman"/>
+          <w:color w:val="CCCCCC"/>
+          <w:sz w:val="12"/>
+          <w:szCs w:val="12"/>
+          <w:shd w:val="clear" w:color="auto" w:fill="0C0C0C"/>
+          <w:lang w:bidi="he-IL"/>
+        </w:rPr>
+      </w:pPr>
+      <w:r>
+        <w:rPr>
+          <w:rFonts w:ascii="Cascadia Mono" w:eastAsia="Times New Roman" w:hAnsi="Cascadia Mono" w:cs="Times New Roman"/>
+          <w:color w:val="CCCCCC"/>
+          <w:sz w:val="12"/>
+          <w:szCs w:val="12"/>
+          <w:shd w:val="clear" w:color="auto" w:fill="0C0C0C"/>
+          <w:lang w:bidi="he-IL"/>
+        </w:rPr>
+        <w:t>In file included from</w:t>
+      </w:r>
+      <w:proofErr w:type="gramStart"/>
+      <w:r>
+        <w:rPr>
+          <w:rFonts w:ascii="Cascadia Mono" w:eastAsia="Times New Roman" w:hAnsi="Cascadia Mono" w:cs="Times New Roman"/>
+          <w:color w:val="CCCCCC"/>
+          <w:sz w:val="12"/>
+          <w:szCs w:val="12"/>
+          <w:shd w:val="clear" w:color="auto" w:fill="0C0C0C"/>
+          <w:lang w:bidi="he-IL"/>
+        </w:rPr>
+        <w:t xml:space="preserve"> ..</w:t>
+      </w:r>
+      <w:proofErr w:type="gramEnd"/>
+      <w:r>
+        <w:rPr>
+          <w:rFonts w:ascii="Cascadia Mono" w:eastAsia="Times New Roman" w:hAnsi="Cascadia Mono" w:cs="Times New Roman"/>
+          <w:color w:val="CCCCCC"/>
+          <w:sz w:val="12"/>
+          <w:szCs w:val="12"/>
+          <w:shd w:val="clear" w:color="auto" w:fill="0C0C0C"/>
+          <w:lang w:bidi="he-IL"/>
+        </w:rPr>
+        <w:t>/linearizability-testing/tests/generated/lfring_6_0/../../../wrappers/lfring-wrapper.h:2:</w:t>
+      </w:r>
+    </w:p>
+    <w:p>
+      <w:pPr>
+        <w:shd w:val="clear" w:color="auto" w:fill="0C0C0C"/>
+        <w:spacing w:after="0" w:line="240" w:lineRule="auto"/>
+        <w:rPr>
+          <w:rFonts w:ascii="Cascadia Mono" w:eastAsia="Times New Roman" w:hAnsi="Cascadia Mono" w:cs="Times New Roman"/>
+          <w:color w:val="CCCCCC"/>
+          <w:sz w:val="12"/>
+          <w:szCs w:val="12"/>
+          <w:shd w:val="clear" w:color="auto" w:fill="0C0C0C"/>
+          <w:lang w:bidi="he-IL"/>
+        </w:rPr>
+      </w:pPr>
+      <w:r>
+        <w:rPr>
+          <w:rFonts w:ascii="Cascadia Mono" w:eastAsia="Times New Roman" w:hAnsi="Cascadia Mono" w:cs="Times New Roman"/>
+          <w:color w:val="CCCCCC"/>
+          <w:sz w:val="12"/>
+          <w:szCs w:val="12"/>
+          <w:shd w:val="clear" w:color="auto" w:fill="0C0C0C"/>
+          <w:lang w:bidi="he-IL"/>
+        </w:rPr>
+        <w:t>../linearizability-testing/tests/generated/lfring_6_0/../../../wrappers/../../lfqueue/lfring_cas1.h:146:1: warning: non-void function does not return a value in all control paths [-</w:t>
+      </w:r>
+      <w:proofErr w:type="spellStart"/>
+      <w:r>
+        <w:rPr>
+          <w:rFonts w:ascii="Cascadia Mono" w:eastAsia="Times New Roman" w:hAnsi="Cascadia Mono" w:cs="Times New Roman"/>
+          <w:color w:val="CCCCCC"/>
+          <w:sz w:val="12"/>
+          <w:szCs w:val="12"/>
+          <w:shd w:val="clear" w:color="auto" w:fill="0C0C0C"/>
+          <w:lang w:bidi="he-IL"/>
+        </w:rPr>
+        <w:t>Wreturn</w:t>
+      </w:r>
+      <w:proofErr w:type="spellEnd"/>
+      <w:r>
+        <w:rPr>
+          <w:rFonts w:ascii="Cascadia Mono" w:eastAsia="Times New Roman" w:hAnsi="Cascadia Mono" w:cs="Times New Roman"/>
+          <w:color w:val="CCCCCC"/>
+          <w:sz w:val="12"/>
+          <w:szCs w:val="12"/>
+          <w:shd w:val="clear" w:color="auto" w:fill="0C0C0C"/>
+          <w:lang w:bidi="he-IL"/>
+        </w:rPr>
+        <w:t>-type]</w:t>
+      </w:r>
+    </w:p>
+    <w:p>
+      <w:pPr>
+        <w:shd w:val="clear" w:color="auto" w:fill="0C0C0C"/>
+        <w:spacing w:after="0" w:line="240" w:lineRule="auto"/>
+        <w:rPr>
+          <w:rFonts w:ascii="Cascadia Mono" w:eastAsia="Times New Roman" w:hAnsi="Cascadia Mono" w:cs="Times New Roman"/>
+          <w:color w:val="CCCCCC"/>
+          <w:sz w:val="12"/>
+          <w:szCs w:val="12"/>
+          <w:shd w:val="clear" w:color="auto" w:fill="0C0C0C"/>
+          <w:lang w:bidi="he-IL"/>
+        </w:rPr>
+      </w:pPr>
+      <w:r>
+        <w:rPr>
+          <w:rFonts w:ascii="Cascadia Mono" w:eastAsia="Times New Roman" w:hAnsi="Cascadia Mono" w:cs="Times New Roman"/>
+          <w:color w:val="CCCCCC"/>
+          <w:sz w:val="12"/>
+          <w:szCs w:val="12"/>
+          <w:shd w:val="clear" w:color="auto" w:fill="0C0C0C"/>
+          <w:lang w:bidi="he-IL"/>
+        </w:rPr>
+        <w:t>}</w:t>
+      </w:r>
+    </w:p>
+    <w:p>
+      <w:pPr>
+        <w:shd w:val="clear" w:color="auto" w:fill="0C0C0C"/>
+        <w:spacing w:after="0" w:line="240" w:lineRule="auto"/>
+        <w:rPr>
+          <w:rFonts w:ascii="Cascadia Mono" w:eastAsia="Times New Roman" w:hAnsi="Cascadia Mono" w:cs="Times New Roman"/>
+          <w:color w:val="CCCCCC"/>
+          <w:sz w:val="12"/>
+          <w:szCs w:val="12"/>
+          <w:shd w:val="clear" w:color="auto" w:fill="0C0C0C"/>
+          <w:lang w:bidi="he-IL"/>
+        </w:rPr>
+      </w:pPr>
+      <w:r>
+        <w:rPr>
+          <w:rFonts w:ascii="Cascadia Mono" w:eastAsia="Times New Roman" w:hAnsi="Cascadia Mono" w:cs="Times New Roman"/>
+          <w:color w:val="CCCCCC"/>
+          <w:sz w:val="12"/>
+          <w:szCs w:val="12"/>
+          <w:shd w:val="clear" w:color="auto" w:fill="0C0C0C"/>
+          <w:lang w:bidi="he-IL"/>
+        </w:rPr>
+        <w:t>^</w:t>
+      </w:r>
+    </w:p>
+    <w:p>
+      <w:pPr>
+        <w:shd w:val="clear" w:color="auto" w:fill="0C0C0C"/>
+        <w:spacing w:after="0" w:line="240" w:lineRule="auto"/>
+        <w:rPr>
+          <w:rFonts w:ascii="Cascadia Mono" w:eastAsia="Times New Roman" w:hAnsi="Cascadia Mono" w:cs="Times New Roman"/>
+          <w:color w:val="CCCCCC"/>
+          <w:sz w:val="12"/>
+          <w:szCs w:val="12"/>
+          <w:shd w:val="clear" w:color="auto" w:fill="0C0C0C"/>
+          <w:lang w:bidi="he-IL"/>
+        </w:rPr>
+      </w:pPr>
+      <w:r>
+        <w:rPr>
+          <w:rFonts w:ascii="Cascadia Mono" w:eastAsia="Times New Roman" w:hAnsi="Cascadia Mono" w:cs="Times New Roman"/>
+          <w:color w:val="CCCCCC"/>
+          <w:sz w:val="12"/>
+          <w:szCs w:val="12"/>
+          <w:shd w:val="clear" w:color="auto" w:fill="0C0C0C"/>
+          <w:lang w:bidi="he-IL"/>
+        </w:rPr>
+        <w:t>../linearizability-testing/tests/generated/lfring_6_0/../../../wrappers/../../lfqueue/lfring_cas1.h:202:35: warning: expression result unused [-</w:t>
+      </w:r>
+      <w:proofErr w:type="spellStart"/>
+      <w:r>
+        <w:rPr>
+          <w:rFonts w:ascii="Cascadia Mono" w:eastAsia="Times New Roman" w:hAnsi="Cascadia Mono" w:cs="Times New Roman"/>
+          <w:color w:val="CCCCCC"/>
+          <w:sz w:val="12"/>
+          <w:szCs w:val="12"/>
+          <w:shd w:val="clear" w:color="auto" w:fill="0C0C0C"/>
+          <w:lang w:bidi="he-IL"/>
+        </w:rPr>
+        <w:t>Wunused</w:t>
+      </w:r>
+      <w:proofErr w:type="spellEnd"/>
+      <w:r>
+        <w:rPr>
+          <w:rFonts w:ascii="Cascadia Mono" w:eastAsia="Times New Roman" w:hAnsi="Cascadia Mono" w:cs="Times New Roman"/>
+          <w:color w:val="CCCCCC"/>
+          <w:sz w:val="12"/>
+          <w:szCs w:val="12"/>
+          <w:shd w:val="clear" w:color="auto" w:fill="0C0C0C"/>
+          <w:lang w:bidi="he-IL"/>
+        </w:rPr>
+        <w:t>-value]</w:t>
+      </w:r>
+    </w:p>
+    <w:p>
+      <w:pPr>
+        <w:shd w:val="clear" w:color="auto" w:fill="0C0C0C"/>
+        <w:spacing w:after="0" w:line="240" w:lineRule="auto"/>
+        <w:rPr>
+          <w:rFonts w:ascii="Cascadia Mono" w:eastAsia="Times New Roman" w:hAnsi="Cascadia Mono" w:cs="Times New Roman"/>
+          <w:color w:val="CCCCCC"/>
+          <w:sz w:val="12"/>
+          <w:szCs w:val="12"/>
+          <w:shd w:val="clear" w:color="auto" w:fill="0C0C0C"/>
+          <w:lang w:bidi="he-IL"/>
+        </w:rPr>
+      </w:pPr>
+      <w:r>
+        <w:rPr>
+          <w:rFonts w:ascii="Cascadia Mono" w:eastAsia="Times New Roman" w:hAnsi="Cascadia Mono" w:cs="Times New Roman"/>
+          <w:color w:val="CCCCCC"/>
+          <w:sz w:val="12"/>
+          <w:szCs w:val="12"/>
+          <w:shd w:val="clear" w:color="auto" w:fill="0C0C0C"/>
+          <w:lang w:bidi="he-IL"/>
+        </w:rPr>
+        <w:t xml:space="preserve">                __</w:t>
+      </w:r>
+      <w:proofErr w:type="spellStart"/>
+      <w:r>
+        <w:rPr>
+          <w:rFonts w:ascii="Cascadia Mono" w:eastAsia="Times New Roman" w:hAnsi="Cascadia Mono" w:cs="Times New Roman"/>
+          <w:color w:val="CCCCCC"/>
+          <w:sz w:val="12"/>
+          <w:szCs w:val="12"/>
+          <w:shd w:val="clear" w:color="auto" w:fill="0C0C0C"/>
+          <w:lang w:bidi="he-IL"/>
+        </w:rPr>
+        <w:t>lfring_</w:t>
+      </w:r>
+      <w:proofErr w:type="gramStart"/>
+      <w:r>
+        <w:rPr>
+          <w:rFonts w:ascii="Cascadia Mono" w:eastAsia="Times New Roman" w:hAnsi="Cascadia Mono" w:cs="Times New Roman"/>
+          <w:color w:val="CCCCCC"/>
+          <w:sz w:val="12"/>
+          <w:szCs w:val="12"/>
+          <w:shd w:val="clear" w:color="auto" w:fill="0C0C0C"/>
+          <w:lang w:bidi="he-IL"/>
+        </w:rPr>
+        <w:t>cmp</w:t>
+      </w:r>
+      <w:proofErr w:type="spellEnd"/>
+      <w:r>
+        <w:rPr>
+          <w:rFonts w:ascii="Cascadia Mono" w:eastAsia="Times New Roman" w:hAnsi="Cascadia Mono" w:cs="Times New Roman"/>
+          <w:color w:val="CCCCCC"/>
+          <w:sz w:val="12"/>
+          <w:szCs w:val="12"/>
+          <w:shd w:val="clear" w:color="auto" w:fill="0C0C0C"/>
+          <w:lang w:bidi="he-IL"/>
+        </w:rPr>
+        <w:t>(</w:t>
+      </w:r>
+      <w:proofErr w:type="spellStart"/>
+      <w:proofErr w:type="gramEnd"/>
+      <w:r>
+        <w:rPr>
+          <w:rFonts w:ascii="Cascadia Mono" w:eastAsia="Times New Roman" w:hAnsi="Cascadia Mono" w:cs="Times New Roman"/>
+          <w:color w:val="CCCCCC"/>
+          <w:sz w:val="12"/>
+          <w:szCs w:val="12"/>
+          <w:shd w:val="clear" w:color="auto" w:fill="0C0C0C"/>
+          <w:lang w:bidi="he-IL"/>
+        </w:rPr>
+        <w:t>ecycle</w:t>
+      </w:r>
+      <w:proofErr w:type="spellEnd"/>
+      <w:r>
+        <w:rPr>
+          <w:rFonts w:ascii="Cascadia Mono" w:eastAsia="Times New Roman" w:hAnsi="Cascadia Mono" w:cs="Times New Roman"/>
+          <w:color w:val="CCCCCC"/>
+          <w:sz w:val="12"/>
+          <w:szCs w:val="12"/>
+          <w:shd w:val="clear" w:color="auto" w:fill="0C0C0C"/>
+          <w:lang w:bidi="he-IL"/>
+        </w:rPr>
+        <w:t xml:space="preserve">, &lt;, </w:t>
+      </w:r>
+      <w:proofErr w:type="spellStart"/>
+      <w:r>
+        <w:rPr>
+          <w:rFonts w:ascii="Cascadia Mono" w:eastAsia="Times New Roman" w:hAnsi="Cascadia Mono" w:cs="Times New Roman"/>
+          <w:color w:val="CCCCCC"/>
+          <w:sz w:val="12"/>
+          <w:szCs w:val="12"/>
+          <w:shd w:val="clear" w:color="auto" w:fill="0C0C0C"/>
+          <w:lang w:bidi="he-IL"/>
+        </w:rPr>
+        <w:t>hcycle</w:t>
+      </w:r>
+      <w:proofErr w:type="spellEnd"/>
+      <w:r>
+        <w:rPr>
+          <w:rFonts w:ascii="Cascadia Mono" w:eastAsia="Times New Roman" w:hAnsi="Cascadia Mono" w:cs="Times New Roman"/>
+          <w:color w:val="CCCCCC"/>
+          <w:sz w:val="12"/>
+          <w:szCs w:val="12"/>
+          <w:shd w:val="clear" w:color="auto" w:fill="0C0C0C"/>
+          <w:lang w:bidi="he-IL"/>
+        </w:rPr>
+        <w:t>) &amp;&amp;</w:t>
+      </w:r>
+    </w:p>
+    <w:p>
+      <w:pPr>
+        <w:shd w:val="clear" w:color="auto" w:fill="0C0C0C"/>
+        <w:spacing w:after="0" w:line="240" w:lineRule="auto"/>
+        <w:rPr>
+          <w:rFonts w:ascii="Cascadia Mono" w:eastAsia="Times New Roman" w:hAnsi="Cascadia Mono" w:cs="Times New Roman"/>
+          <w:color w:val="CCCCCC"/>
+          <w:sz w:val="12"/>
+          <w:szCs w:val="12"/>
+          <w:shd w:val="clear" w:color="auto" w:fill="0C0C0C"/>
+          <w:lang w:bidi="he-IL"/>
+        </w:rPr>
+      </w:pPr>
+      <w:r>
+        <w:rPr>
+          <w:rFonts w:ascii="Cascadia Mono" w:eastAsia="Times New Roman" w:hAnsi="Cascadia Mono" w:cs="Times New Roman"/>
+          <w:color w:val="CCCCCC"/>
+          <w:sz w:val="12"/>
+          <w:szCs w:val="12"/>
+          <w:shd w:val="clear" w:color="auto" w:fill="0C0C0C"/>
+          <w:lang w:bidi="he-IL"/>
+        </w:rPr>
+        <w:t xml:space="preserve">                ~~~~~~~~~~~~~~~~~~~~~~~~~~~~~~~ ^</w:t>
+      </w:r>
+    </w:p>
+    <w:p>
+      <w:pPr>
+        <w:shd w:val="clear" w:color="auto" w:fill="0C0C0C"/>
+        <w:spacing w:after="0" w:line="240" w:lineRule="auto"/>
+        <w:rPr>
+          <w:rFonts w:ascii="Cascadia Mono" w:eastAsia="Times New Roman" w:hAnsi="Cascadia Mono" w:cs="Times New Roman"/>
+          <w:color w:val="CCCCCC"/>
+          <w:sz w:val="12"/>
+          <w:szCs w:val="12"/>
+          <w:shd w:val="clear" w:color="auto" w:fill="0C0C0C"/>
+          <w:lang w:bidi="he-IL"/>
+        </w:rPr>
+      </w:pPr>
+      <w:r>
+        <w:rPr>
+          <w:rFonts w:ascii="Cascadia Mono" w:eastAsia="Times New Roman" w:hAnsi="Cascadia Mono" w:cs="Times New Roman"/>
+          <w:color w:val="CCCCCC"/>
+          <w:sz w:val="12"/>
+          <w:szCs w:val="12"/>
+          <w:shd w:val="clear" w:color="auto" w:fill="0C0C0C"/>
+          <w:lang w:bidi="he-IL"/>
+        </w:rPr>
+        <w:t>../linearizability-testing/tests/generated/lfring_6_0/../../../wrappers/../../lfqueue/lfring_cas1.h:221:1: warning: non-void function does not return a value in all control paths [-</w:t>
+      </w:r>
+      <w:proofErr w:type="spellStart"/>
+      <w:r>
+        <w:rPr>
+          <w:rFonts w:ascii="Cascadia Mono" w:eastAsia="Times New Roman" w:hAnsi="Cascadia Mono" w:cs="Times New Roman"/>
+          <w:color w:val="CCCCCC"/>
+          <w:sz w:val="12"/>
+          <w:szCs w:val="12"/>
+          <w:shd w:val="clear" w:color="auto" w:fill="0C0C0C"/>
+          <w:lang w:bidi="he-IL"/>
+        </w:rPr>
+        <w:t>Wreturn</w:t>
+      </w:r>
+      <w:proofErr w:type="spellEnd"/>
+      <w:r>
+        <w:rPr>
+          <w:rFonts w:ascii="Cascadia Mono" w:eastAsia="Times New Roman" w:hAnsi="Cascadia Mono" w:cs="Times New Roman"/>
+          <w:color w:val="CCCCCC"/>
+          <w:sz w:val="12"/>
+          <w:szCs w:val="12"/>
+          <w:shd w:val="clear" w:color="auto" w:fill="0C0C0C"/>
+          <w:lang w:bidi="he-IL"/>
+        </w:rPr>
+        <w:t>-type]</w:t>
+      </w:r>
+    </w:p>
+    <w:p>
+      <w:pPr>
+        <w:shd w:val="clear" w:color="auto" w:fill="0C0C0C"/>
+        <w:spacing w:after="0" w:line="240" w:lineRule="auto"/>
+        <w:rPr>
+          <w:rFonts w:ascii="Cascadia Mono" w:eastAsia="Times New Roman" w:hAnsi="Cascadia Mono" w:cs="Times New Roman"/>
+          <w:color w:val="CCCCCC"/>
+          <w:sz w:val="12"/>
+          <w:szCs w:val="12"/>
+          <w:shd w:val="clear" w:color="auto" w:fill="0C0C0C"/>
+          <w:lang w:bidi="he-IL"/>
+        </w:rPr>
+      </w:pPr>
+      <w:r>
+        <w:rPr>
+          <w:rFonts w:ascii="Cascadia Mono" w:eastAsia="Times New Roman" w:hAnsi="Cascadia Mono" w:cs="Times New Roman"/>
+          <w:color w:val="CCCCCC"/>
+          <w:sz w:val="12"/>
+          <w:szCs w:val="12"/>
+          <w:shd w:val="clear" w:color="auto" w:fill="0C0C0C"/>
+          <w:lang w:bidi="he-IL"/>
+        </w:rPr>
+        <w:t>}</w:t>
+      </w:r>
+    </w:p>
+    <w:p>
+      <w:pPr>
+        <w:shd w:val="clear" w:color="auto" w:fill="0C0C0C"/>
+        <w:spacing w:after="0" w:line="240" w:lineRule="auto"/>
+        <w:rPr>
+          <w:rFonts w:ascii="Cascadia Mono" w:eastAsia="Times New Roman" w:hAnsi="Cascadia Mono" w:cs="Times New Roman"/>
+          <w:color w:val="CCCCCC"/>
+          <w:sz w:val="12"/>
+          <w:szCs w:val="12"/>
+          <w:shd w:val="clear" w:color="auto" w:fill="0C0C0C"/>
+          <w:lang w:bidi="he-IL"/>
+        </w:rPr>
+      </w:pPr>
+      <w:r>
+        <w:rPr>
+          <w:rFonts w:ascii="Cascadia Mono" w:eastAsia="Times New Roman" w:hAnsi="Cascadia Mono" w:cs="Times New Roman"/>
+          <w:color w:val="CCCCCC"/>
+          <w:sz w:val="12"/>
+          <w:szCs w:val="12"/>
+          <w:shd w:val="clear" w:color="auto" w:fill="0C0C0C"/>
+          <w:lang w:bidi="he-IL"/>
+        </w:rPr>
+        <w:t>^</w:t>
+      </w:r>
+    </w:p>
+    <w:p>
+      <w:pPr>
+        <w:shd w:val="clear" w:color="auto" w:fill="0C0C0C"/>
+        <w:spacing w:after="0" w:line="240" w:lineRule="auto"/>
+        <w:rPr>
+          <w:rFonts w:ascii="Cascadia Mono" w:eastAsia="Times New Roman" w:hAnsi="Cascadia Mono" w:cs="Times New Roman"/>
+          <w:color w:val="CCCCCC"/>
+          <w:sz w:val="12"/>
+          <w:szCs w:val="12"/>
+          <w:shd w:val="clear" w:color="auto" w:fill="0C0C0C"/>
+          <w:lang w:bidi="he-IL"/>
+        </w:rPr>
+      </w:pPr>
+      <w:r>
+        <w:rPr>
+          <w:rFonts w:ascii="Cascadia Mono" w:eastAsia="Times New Roman" w:hAnsi="Cascadia Mono" w:cs="Times New Roman"/>
+          <w:color w:val="CCCCCC"/>
+          <w:sz w:val="12"/>
+          <w:szCs w:val="12"/>
+          <w:shd w:val="clear" w:color="auto" w:fill="0C0C0C"/>
+          <w:lang w:bidi="he-IL"/>
+        </w:rPr>
+        <w:t>3 warnings generated.</w:t>
+      </w:r>
+    </w:p>
+    <w:p>
+      <w:pPr>
+        <w:shd w:val="clear" w:color="auto" w:fill="0C0C0C"/>
+        <w:spacing w:after="0" w:line="240" w:lineRule="auto"/>
+        <w:rPr>
+          <w:rFonts w:ascii="Cascadia Mono" w:eastAsia="Times New Roman" w:hAnsi="Cascadia Mono" w:cs="Times New Roman"/>
+          <w:color w:val="CCCCCC"/>
+          <w:sz w:val="12"/>
+          <w:szCs w:val="12"/>
+          <w:shd w:val="clear" w:color="auto" w:fill="0C0C0C"/>
+          <w:lang w:bidi="he-IL"/>
+        </w:rPr>
+      </w:pPr>
+      <w:r>
+        <w:rPr>
+          <w:rFonts w:ascii="Cascadia Mono" w:eastAsia="Times New Roman" w:hAnsi="Cascadia Mono" w:cs="Times New Roman"/>
+          <w:color w:val="CCCCCC"/>
+          <w:sz w:val="12"/>
+          <w:szCs w:val="12"/>
+          <w:shd w:val="clear" w:color="auto" w:fill="0C0C0C"/>
+          <w:lang w:bidi="he-IL"/>
+        </w:rPr>
+        <w:lastRenderedPageBreak/>
+        <w:t>Number of complete executions explored: 0</w:t>
+      </w:r>
+    </w:p>
+    <w:p>
+      <w:pPr>
+        <w:shd w:val="clear" w:color="auto" w:fill="0C0C0C"/>
+        <w:spacing w:after="0" w:line="240" w:lineRule="auto"/>
+        <w:rPr>
+          <w:rFonts w:ascii="Cascadia Mono" w:eastAsia="Times New Roman" w:hAnsi="Cascadia Mono" w:cs="Times New Roman"/>
+          <w:color w:val="CCCCCC"/>
+          <w:sz w:val="12"/>
+          <w:szCs w:val="12"/>
+          <w:shd w:val="clear" w:color="auto" w:fill="0C0C0C"/>
+          <w:lang w:bidi="he-IL"/>
+        </w:rPr>
+      </w:pPr>
+      <w:r>
+        <w:rPr>
+          <w:rFonts w:ascii="Cascadia Mono" w:eastAsia="Times New Roman" w:hAnsi="Cascadia Mono" w:cs="Times New Roman"/>
+          <w:color w:val="CCCCCC"/>
+          <w:sz w:val="12"/>
+          <w:szCs w:val="12"/>
+          <w:shd w:val="clear" w:color="auto" w:fill="0C0C0C"/>
+          <w:lang w:bidi="he-IL"/>
+        </w:rPr>
+        <w:t>Number of blocked executions seen: 27</w:t>
+      </w:r>
+    </w:p>
+    <w:p>
+      <w:pPr>
+        <w:shd w:val="clear" w:color="auto" w:fill="0C0C0C"/>
+        <w:spacing w:after="0" w:line="240" w:lineRule="auto"/>
+        <w:rPr>
+          <w:rFonts w:ascii="Cascadia Mono" w:eastAsia="Times New Roman" w:hAnsi="Cascadia Mono" w:cs="Times New Roman"/>
+          <w:color w:val="CCCCCC"/>
+          <w:sz w:val="12"/>
+          <w:szCs w:val="12"/>
+          <w:shd w:val="clear" w:color="auto" w:fill="0C0C0C"/>
+          <w:lang w:bidi="he-IL"/>
+        </w:rPr>
+      </w:pPr>
+      <w:r>
+        <w:rPr>
+          <w:rFonts w:ascii="Cascadia Mono" w:eastAsia="Times New Roman" w:hAnsi="Cascadia Mono" w:cs="Times New Roman"/>
+          <w:color w:val="CCCCCC"/>
+          <w:sz w:val="12"/>
+          <w:szCs w:val="12"/>
+          <w:shd w:val="clear" w:color="auto" w:fill="0C0C0C"/>
+          <w:lang w:bidi="he-IL"/>
+        </w:rPr>
+        <w:t>Total wall-clock time: 0.41s</w:t>
+      </w:r>
+    </w:p>
+    <w:p>
+      <w:pPr>
+        <w:shd w:val="clear" w:color="auto" w:fill="0C0C0C"/>
+        <w:spacing w:after="0" w:line="240" w:lineRule="auto"/>
+        <w:rPr>
+          <w:rFonts w:ascii="Cascadia Mono" w:eastAsia="Times New Roman" w:hAnsi="Cascadia Mono" w:cs="Times New Roman"/>
+          <w:color w:val="CCCCCC"/>
+          <w:sz w:val="12"/>
+          <w:szCs w:val="12"/>
+          <w:shd w:val="clear" w:color="auto" w:fill="0C0C0C"/>
+          <w:lang w:bidi="he-IL"/>
+        </w:rPr>
+      </w:pPr>
+      <w:proofErr w:type="gramStart"/>
+      <w:r>
+        <w:rPr>
+          <w:rFonts w:ascii="Cascadia Mono" w:eastAsia="Times New Roman" w:hAnsi="Cascadia Mono" w:cs="Times New Roman"/>
+          <w:color w:val="CCCCCC"/>
+          <w:sz w:val="12"/>
+          <w:szCs w:val="12"/>
+          <w:shd w:val="clear" w:color="auto" w:fill="0C0C0C"/>
+          <w:lang w:bidi="he-IL"/>
+        </w:rPr>
+        <w:t>..</w:t>
+      </w:r>
+      <w:proofErr w:type="gramEnd"/>
+      <w:r>
+        <w:rPr>
+          <w:rFonts w:ascii="Cascadia Mono" w:eastAsia="Times New Roman" w:hAnsi="Cascadia Mono" w:cs="Times New Roman"/>
+          <w:color w:val="CCCCCC"/>
+          <w:sz w:val="12"/>
+          <w:szCs w:val="12"/>
+          <w:shd w:val="clear" w:color="auto" w:fill="0C0C0C"/>
+          <w:lang w:bidi="he-IL"/>
+        </w:rPr>
+        <w:t>/linearizability-testing/tests/generated/lfring_6_0/t4.c</w:t>
+      </w:r>
+    </w:p>
+    <w:p>
+      <w:pPr>
+        <w:shd w:val="clear" w:color="auto" w:fill="0C0C0C"/>
+        <w:spacing w:after="0" w:line="240" w:lineRule="auto"/>
+        <w:rPr>
+          <w:rFonts w:ascii="Cascadia Mono" w:eastAsia="Times New Roman" w:hAnsi="Cascadia Mono" w:cs="Times New Roman"/>
+          <w:color w:val="CCCCCC"/>
+          <w:sz w:val="12"/>
+          <w:szCs w:val="12"/>
+          <w:shd w:val="clear" w:color="auto" w:fill="0C0C0C"/>
+          <w:lang w:bidi="he-IL"/>
+        </w:rPr>
+      </w:pPr>
+      <w:r>
+        <w:rPr>
+          <w:rFonts w:ascii="Cascadia Mono" w:eastAsia="Times New Roman" w:hAnsi="Cascadia Mono" w:cs="Times New Roman"/>
+          <w:color w:val="CCCCCC"/>
+          <w:sz w:val="12"/>
+          <w:szCs w:val="12"/>
+          <w:shd w:val="clear" w:color="auto" w:fill="0C0C0C"/>
+          <w:lang w:bidi="he-IL"/>
+        </w:rPr>
+        <w:t>In file included from</w:t>
+      </w:r>
+      <w:proofErr w:type="gramStart"/>
+      <w:r>
+        <w:rPr>
+          <w:rFonts w:ascii="Cascadia Mono" w:eastAsia="Times New Roman" w:hAnsi="Cascadia Mono" w:cs="Times New Roman"/>
+          <w:color w:val="CCCCCC"/>
+          <w:sz w:val="12"/>
+          <w:szCs w:val="12"/>
+          <w:shd w:val="clear" w:color="auto" w:fill="0C0C0C"/>
+          <w:lang w:bidi="he-IL"/>
+        </w:rPr>
+        <w:t xml:space="preserve"> ..</w:t>
+      </w:r>
+      <w:proofErr w:type="gramEnd"/>
+      <w:r>
+        <w:rPr>
+          <w:rFonts w:ascii="Cascadia Mono" w:eastAsia="Times New Roman" w:hAnsi="Cascadia Mono" w:cs="Times New Roman"/>
+          <w:color w:val="CCCCCC"/>
+          <w:sz w:val="12"/>
+          <w:szCs w:val="12"/>
+          <w:shd w:val="clear" w:color="auto" w:fill="0C0C0C"/>
+          <w:lang w:bidi="he-IL"/>
+        </w:rPr>
+        <w:t>/linearizability-testing/tests/generated/lfring_6_0/t4.c:8:</w:t>
+      </w:r>
+    </w:p>
+    <w:p>
+      <w:pPr>
+        <w:shd w:val="clear" w:color="auto" w:fill="0C0C0C"/>
+        <w:spacing w:after="0" w:line="240" w:lineRule="auto"/>
+        <w:rPr>
+          <w:rFonts w:ascii="Cascadia Mono" w:eastAsia="Times New Roman" w:hAnsi="Cascadia Mono" w:cs="Times New Roman"/>
+          <w:color w:val="CCCCCC"/>
+          <w:sz w:val="12"/>
+          <w:szCs w:val="12"/>
+          <w:shd w:val="clear" w:color="auto" w:fill="0C0C0C"/>
+          <w:lang w:bidi="he-IL"/>
+        </w:rPr>
+      </w:pPr>
+      <w:r>
+        <w:rPr>
+          <w:rFonts w:ascii="Cascadia Mono" w:eastAsia="Times New Roman" w:hAnsi="Cascadia Mono" w:cs="Times New Roman"/>
+          <w:color w:val="CCCCCC"/>
+          <w:sz w:val="12"/>
+          <w:szCs w:val="12"/>
+          <w:shd w:val="clear" w:color="auto" w:fill="0C0C0C"/>
+          <w:lang w:bidi="he-IL"/>
+        </w:rPr>
+        <w:t>In file included from</w:t>
+      </w:r>
+      <w:proofErr w:type="gramStart"/>
+      <w:r>
+        <w:rPr>
+          <w:rFonts w:ascii="Cascadia Mono" w:eastAsia="Times New Roman" w:hAnsi="Cascadia Mono" w:cs="Times New Roman"/>
+          <w:color w:val="CCCCCC"/>
+          <w:sz w:val="12"/>
+          <w:szCs w:val="12"/>
+          <w:shd w:val="clear" w:color="auto" w:fill="0C0C0C"/>
+          <w:lang w:bidi="he-IL"/>
+        </w:rPr>
+        <w:t xml:space="preserve"> ..</w:t>
+      </w:r>
+      <w:proofErr w:type="gramEnd"/>
+      <w:r>
+        <w:rPr>
+          <w:rFonts w:ascii="Cascadia Mono" w:eastAsia="Times New Roman" w:hAnsi="Cascadia Mono" w:cs="Times New Roman"/>
+          <w:color w:val="CCCCCC"/>
+          <w:sz w:val="12"/>
+          <w:szCs w:val="12"/>
+          <w:shd w:val="clear" w:color="auto" w:fill="0C0C0C"/>
+          <w:lang w:bidi="he-IL"/>
+        </w:rPr>
+        <w:t>/linearizability-testing/tests/generated/lfring_6_0/../../../wrappers/lfring-wrapper.h:2:</w:t>
+      </w:r>
+    </w:p>
+    <w:p>
+      <w:pPr>
+        <w:shd w:val="clear" w:color="auto" w:fill="0C0C0C"/>
+        <w:spacing w:after="0" w:line="240" w:lineRule="auto"/>
+        <w:rPr>
+          <w:rFonts w:ascii="Cascadia Mono" w:eastAsia="Times New Roman" w:hAnsi="Cascadia Mono" w:cs="Times New Roman"/>
+          <w:color w:val="CCCCCC"/>
+          <w:sz w:val="12"/>
+          <w:szCs w:val="12"/>
+          <w:shd w:val="clear" w:color="auto" w:fill="0C0C0C"/>
+          <w:lang w:bidi="he-IL"/>
+        </w:rPr>
+      </w:pPr>
+      <w:r>
+        <w:rPr>
+          <w:rFonts w:ascii="Cascadia Mono" w:eastAsia="Times New Roman" w:hAnsi="Cascadia Mono" w:cs="Times New Roman"/>
+          <w:color w:val="CCCCCC"/>
+          <w:sz w:val="12"/>
+          <w:szCs w:val="12"/>
+          <w:shd w:val="clear" w:color="auto" w:fill="0C0C0C"/>
+          <w:lang w:bidi="he-IL"/>
+        </w:rPr>
+        <w:t>../linearizability-testing/tests/generated/lfring_6_0/../../../wrappers/../../lfqueue/lfring_cas1.h:146:1: warning: non-void function does not return a value in all control paths [-</w:t>
+      </w:r>
+      <w:proofErr w:type="spellStart"/>
+      <w:r>
+        <w:rPr>
+          <w:rFonts w:ascii="Cascadia Mono" w:eastAsia="Times New Roman" w:hAnsi="Cascadia Mono" w:cs="Times New Roman"/>
+          <w:color w:val="CCCCCC"/>
+          <w:sz w:val="12"/>
+          <w:szCs w:val="12"/>
+          <w:shd w:val="clear" w:color="auto" w:fill="0C0C0C"/>
+          <w:lang w:bidi="he-IL"/>
+        </w:rPr>
+        <w:t>Wreturn</w:t>
+      </w:r>
+      <w:proofErr w:type="spellEnd"/>
+      <w:r>
+        <w:rPr>
+          <w:rFonts w:ascii="Cascadia Mono" w:eastAsia="Times New Roman" w:hAnsi="Cascadia Mono" w:cs="Times New Roman"/>
+          <w:color w:val="CCCCCC"/>
+          <w:sz w:val="12"/>
+          <w:szCs w:val="12"/>
+          <w:shd w:val="clear" w:color="auto" w:fill="0C0C0C"/>
+          <w:lang w:bidi="he-IL"/>
+        </w:rPr>
+        <w:t>-type]</w:t>
+      </w:r>
+    </w:p>
+    <w:p>
+      <w:pPr>
+        <w:shd w:val="clear" w:color="auto" w:fill="0C0C0C"/>
+        <w:spacing w:after="0" w:line="240" w:lineRule="auto"/>
+        <w:rPr>
+          <w:rFonts w:ascii="Cascadia Mono" w:eastAsia="Times New Roman" w:hAnsi="Cascadia Mono" w:cs="Times New Roman"/>
+          <w:color w:val="CCCCCC"/>
+          <w:sz w:val="12"/>
+          <w:szCs w:val="12"/>
+          <w:shd w:val="clear" w:color="auto" w:fill="0C0C0C"/>
+          <w:lang w:bidi="he-IL"/>
+        </w:rPr>
+      </w:pPr>
+      <w:r>
+        <w:rPr>
+          <w:rFonts w:ascii="Cascadia Mono" w:eastAsia="Times New Roman" w:hAnsi="Cascadia Mono" w:cs="Times New Roman"/>
+          <w:color w:val="CCCCCC"/>
+          <w:sz w:val="12"/>
+          <w:szCs w:val="12"/>
+          <w:shd w:val="clear" w:color="auto" w:fill="0C0C0C"/>
+          <w:lang w:bidi="he-IL"/>
+        </w:rPr>
+        <w:t>}</w:t>
+      </w:r>
+    </w:p>
+    <w:p>
+      <w:pPr>
+        <w:shd w:val="clear" w:color="auto" w:fill="0C0C0C"/>
+        <w:spacing w:after="0" w:line="240" w:lineRule="auto"/>
+        <w:rPr>
+          <w:rFonts w:ascii="Cascadia Mono" w:eastAsia="Times New Roman" w:hAnsi="Cascadia Mono" w:cs="Times New Roman"/>
+          <w:color w:val="CCCCCC"/>
+          <w:sz w:val="12"/>
+          <w:szCs w:val="12"/>
+          <w:shd w:val="clear" w:color="auto" w:fill="0C0C0C"/>
+          <w:lang w:bidi="he-IL"/>
+        </w:rPr>
+      </w:pPr>
+      <w:r>
+        <w:rPr>
+          <w:rFonts w:ascii="Cascadia Mono" w:eastAsia="Times New Roman" w:hAnsi="Cascadia Mono" w:cs="Times New Roman"/>
+          <w:color w:val="CCCCCC"/>
+          <w:sz w:val="12"/>
+          <w:szCs w:val="12"/>
+          <w:shd w:val="clear" w:color="auto" w:fill="0C0C0C"/>
+          <w:lang w:bidi="he-IL"/>
+        </w:rPr>
+        <w:t>^</w:t>
+      </w:r>
+    </w:p>
+    <w:p>
+      <w:pPr>
+        <w:shd w:val="clear" w:color="auto" w:fill="0C0C0C"/>
+        <w:spacing w:after="0" w:line="240" w:lineRule="auto"/>
+        <w:rPr>
+          <w:rFonts w:ascii="Cascadia Mono" w:eastAsia="Times New Roman" w:hAnsi="Cascadia Mono" w:cs="Times New Roman"/>
+          <w:color w:val="CCCCCC"/>
+          <w:sz w:val="12"/>
+          <w:szCs w:val="12"/>
+          <w:shd w:val="clear" w:color="auto" w:fill="0C0C0C"/>
+          <w:lang w:bidi="he-IL"/>
+        </w:rPr>
+      </w:pPr>
+      <w:r>
+        <w:rPr>
+          <w:rFonts w:ascii="Cascadia Mono" w:eastAsia="Times New Roman" w:hAnsi="Cascadia Mono" w:cs="Times New Roman"/>
+          <w:color w:val="CCCCCC"/>
+          <w:sz w:val="12"/>
+          <w:szCs w:val="12"/>
+          <w:shd w:val="clear" w:color="auto" w:fill="0C0C0C"/>
+          <w:lang w:bidi="he-IL"/>
+        </w:rPr>
+        <w:t>../linearizability-testing/tests/generated/lfring_6_0/../../../wrappers/../../lfqueue/lfring_cas1.h:202:35: warning: expression result unused [-</w:t>
+      </w:r>
+      <w:proofErr w:type="spellStart"/>
+      <w:r>
+        <w:rPr>
+          <w:rFonts w:ascii="Cascadia Mono" w:eastAsia="Times New Roman" w:hAnsi="Cascadia Mono" w:cs="Times New Roman"/>
+          <w:color w:val="CCCCCC"/>
+          <w:sz w:val="12"/>
+          <w:szCs w:val="12"/>
+          <w:shd w:val="clear" w:color="auto" w:fill="0C0C0C"/>
+          <w:lang w:bidi="he-IL"/>
+        </w:rPr>
+        <w:t>Wunused</w:t>
+      </w:r>
+      <w:proofErr w:type="spellEnd"/>
+      <w:r>
+        <w:rPr>
+          <w:rFonts w:ascii="Cascadia Mono" w:eastAsia="Times New Roman" w:hAnsi="Cascadia Mono" w:cs="Times New Roman"/>
+          <w:color w:val="CCCCCC"/>
+          <w:sz w:val="12"/>
+          <w:szCs w:val="12"/>
+          <w:shd w:val="clear" w:color="auto" w:fill="0C0C0C"/>
+          <w:lang w:bidi="he-IL"/>
+        </w:rPr>
+        <w:t>-value]</w:t>
+      </w:r>
+    </w:p>
+    <w:p>
+      <w:pPr>
+        <w:shd w:val="clear" w:color="auto" w:fill="0C0C0C"/>
+        <w:spacing w:after="0" w:line="240" w:lineRule="auto"/>
+        <w:rPr>
+          <w:rFonts w:ascii="Cascadia Mono" w:eastAsia="Times New Roman" w:hAnsi="Cascadia Mono" w:cs="Times New Roman"/>
+          <w:color w:val="CCCCCC"/>
+          <w:sz w:val="12"/>
+          <w:szCs w:val="12"/>
+          <w:shd w:val="clear" w:color="auto" w:fill="0C0C0C"/>
+          <w:lang w:bidi="he-IL"/>
+        </w:rPr>
+      </w:pPr>
+      <w:r>
+        <w:rPr>
+          <w:rFonts w:ascii="Cascadia Mono" w:eastAsia="Times New Roman" w:hAnsi="Cascadia Mono" w:cs="Times New Roman"/>
+          <w:color w:val="CCCCCC"/>
+          <w:sz w:val="12"/>
+          <w:szCs w:val="12"/>
+          <w:shd w:val="clear" w:color="auto" w:fill="0C0C0C"/>
+          <w:lang w:bidi="he-IL"/>
+        </w:rPr>
+        <w:t xml:space="preserve">                __</w:t>
+      </w:r>
+      <w:proofErr w:type="spellStart"/>
+      <w:r>
+        <w:rPr>
+          <w:rFonts w:ascii="Cascadia Mono" w:eastAsia="Times New Roman" w:hAnsi="Cascadia Mono" w:cs="Times New Roman"/>
+          <w:color w:val="CCCCCC"/>
+          <w:sz w:val="12"/>
+          <w:szCs w:val="12"/>
+          <w:shd w:val="clear" w:color="auto" w:fill="0C0C0C"/>
+          <w:lang w:bidi="he-IL"/>
+        </w:rPr>
+        <w:t>lfring_</w:t>
+      </w:r>
+      <w:proofErr w:type="gramStart"/>
+      <w:r>
+        <w:rPr>
+          <w:rFonts w:ascii="Cascadia Mono" w:eastAsia="Times New Roman" w:hAnsi="Cascadia Mono" w:cs="Times New Roman"/>
+          <w:color w:val="CCCCCC"/>
+          <w:sz w:val="12"/>
+          <w:szCs w:val="12"/>
+          <w:shd w:val="clear" w:color="auto" w:fill="0C0C0C"/>
+          <w:lang w:bidi="he-IL"/>
+        </w:rPr>
+        <w:t>cmp</w:t>
+      </w:r>
+      <w:proofErr w:type="spellEnd"/>
+      <w:r>
+        <w:rPr>
+          <w:rFonts w:ascii="Cascadia Mono" w:eastAsia="Times New Roman" w:hAnsi="Cascadia Mono" w:cs="Times New Roman"/>
+          <w:color w:val="CCCCCC"/>
+          <w:sz w:val="12"/>
+          <w:szCs w:val="12"/>
+          <w:shd w:val="clear" w:color="auto" w:fill="0C0C0C"/>
+          <w:lang w:bidi="he-IL"/>
+        </w:rPr>
+        <w:t>(</w:t>
+      </w:r>
+      <w:proofErr w:type="spellStart"/>
+      <w:proofErr w:type="gramEnd"/>
+      <w:r>
+        <w:rPr>
+          <w:rFonts w:ascii="Cascadia Mono" w:eastAsia="Times New Roman" w:hAnsi="Cascadia Mono" w:cs="Times New Roman"/>
+          <w:color w:val="CCCCCC"/>
+          <w:sz w:val="12"/>
+          <w:szCs w:val="12"/>
+          <w:shd w:val="clear" w:color="auto" w:fill="0C0C0C"/>
+          <w:lang w:bidi="he-IL"/>
+        </w:rPr>
+        <w:t>ecycle</w:t>
+      </w:r>
+      <w:proofErr w:type="spellEnd"/>
+      <w:r>
+        <w:rPr>
+          <w:rFonts w:ascii="Cascadia Mono" w:eastAsia="Times New Roman" w:hAnsi="Cascadia Mono" w:cs="Times New Roman"/>
+          <w:color w:val="CCCCCC"/>
+          <w:sz w:val="12"/>
+          <w:szCs w:val="12"/>
+          <w:shd w:val="clear" w:color="auto" w:fill="0C0C0C"/>
+          <w:lang w:bidi="he-IL"/>
+        </w:rPr>
+        <w:t xml:space="preserve">, &lt;, </w:t>
+      </w:r>
+      <w:proofErr w:type="spellStart"/>
+      <w:r>
+        <w:rPr>
+          <w:rFonts w:ascii="Cascadia Mono" w:eastAsia="Times New Roman" w:hAnsi="Cascadia Mono" w:cs="Times New Roman"/>
+          <w:color w:val="CCCCCC"/>
+          <w:sz w:val="12"/>
+          <w:szCs w:val="12"/>
+          <w:shd w:val="clear" w:color="auto" w:fill="0C0C0C"/>
+          <w:lang w:bidi="he-IL"/>
+        </w:rPr>
+        <w:t>hcycle</w:t>
+      </w:r>
+      <w:proofErr w:type="spellEnd"/>
+      <w:r>
+        <w:rPr>
+          <w:rFonts w:ascii="Cascadia Mono" w:eastAsia="Times New Roman" w:hAnsi="Cascadia Mono" w:cs="Times New Roman"/>
+          <w:color w:val="CCCCCC"/>
+          <w:sz w:val="12"/>
+          <w:szCs w:val="12"/>
+          <w:shd w:val="clear" w:color="auto" w:fill="0C0C0C"/>
+          <w:lang w:bidi="he-IL"/>
+        </w:rPr>
+        <w:t>) &amp;&amp;</w:t>
+      </w:r>
+    </w:p>
+    <w:p>
+      <w:pPr>
+        <w:shd w:val="clear" w:color="auto" w:fill="0C0C0C"/>
+        <w:spacing w:after="0" w:line="240" w:lineRule="auto"/>
+        <w:rPr>
+          <w:rFonts w:ascii="Cascadia Mono" w:eastAsia="Times New Roman" w:hAnsi="Cascadia Mono" w:cs="Times New Roman"/>
+          <w:color w:val="CCCCCC"/>
+          <w:sz w:val="12"/>
+          <w:szCs w:val="12"/>
+          <w:shd w:val="clear" w:color="auto" w:fill="0C0C0C"/>
+          <w:lang w:bidi="he-IL"/>
+        </w:rPr>
+      </w:pPr>
+      <w:r>
+        <w:rPr>
+          <w:rFonts w:ascii="Cascadia Mono" w:eastAsia="Times New Roman" w:hAnsi="Cascadia Mono" w:cs="Times New Roman"/>
+          <w:color w:val="CCCCCC"/>
+          <w:sz w:val="12"/>
+          <w:szCs w:val="12"/>
+          <w:shd w:val="clear" w:color="auto" w:fill="0C0C0C"/>
+          <w:lang w:bidi="he-IL"/>
+        </w:rPr>
+        <w:t xml:space="preserve">                ~~~~~~~~~~~~~~~~~~~~~~~~~~~~~~~ ^</w:t>
+      </w:r>
+    </w:p>
+    <w:p>
+      <w:pPr>
+        <w:shd w:val="clear" w:color="auto" w:fill="0C0C0C"/>
+        <w:spacing w:after="0" w:line="240" w:lineRule="auto"/>
+        <w:rPr>
+          <w:rFonts w:ascii="Cascadia Mono" w:eastAsia="Times New Roman" w:hAnsi="Cascadia Mono" w:cs="Times New Roman"/>
+          <w:color w:val="CCCCCC"/>
+          <w:sz w:val="12"/>
+          <w:szCs w:val="12"/>
+          <w:shd w:val="clear" w:color="auto" w:fill="0C0C0C"/>
+          <w:lang w:bidi="he-IL"/>
+        </w:rPr>
+      </w:pPr>
+      <w:r>
+        <w:rPr>
+          <w:rFonts w:ascii="Cascadia Mono" w:eastAsia="Times New Roman" w:hAnsi="Cascadia Mono" w:cs="Times New Roman"/>
+          <w:color w:val="CCCCCC"/>
+          <w:sz w:val="12"/>
+          <w:szCs w:val="12"/>
+          <w:shd w:val="clear" w:color="auto" w:fill="0C0C0C"/>
+          <w:lang w:bidi="he-IL"/>
+        </w:rPr>
+        <w:t>../linearizability-testing/tests/generated/lfring_6_0/../../../wrappers/../../lfqueue/lfring_cas1.h:221:1: warning: non-void function does not return a value in all control paths [-</w:t>
+      </w:r>
+      <w:proofErr w:type="spellStart"/>
+      <w:r>
+        <w:rPr>
+          <w:rFonts w:ascii="Cascadia Mono" w:eastAsia="Times New Roman" w:hAnsi="Cascadia Mono" w:cs="Times New Roman"/>
+          <w:color w:val="CCCCCC"/>
+          <w:sz w:val="12"/>
+          <w:szCs w:val="12"/>
+          <w:shd w:val="clear" w:color="auto" w:fill="0C0C0C"/>
+          <w:lang w:bidi="he-IL"/>
+        </w:rPr>
+        <w:t>Wreturn</w:t>
+      </w:r>
+      <w:proofErr w:type="spellEnd"/>
+      <w:r>
+        <w:rPr>
+          <w:rFonts w:ascii="Cascadia Mono" w:eastAsia="Times New Roman" w:hAnsi="Cascadia Mono" w:cs="Times New Roman"/>
+          <w:color w:val="CCCCCC"/>
+          <w:sz w:val="12"/>
+          <w:szCs w:val="12"/>
+          <w:shd w:val="clear" w:color="auto" w:fill="0C0C0C"/>
+          <w:lang w:bidi="he-IL"/>
+        </w:rPr>
+        <w:t>-type]</w:t>
+      </w:r>
+    </w:p>
+    <w:p>
+      <w:pPr>
+        <w:shd w:val="clear" w:color="auto" w:fill="0C0C0C"/>
+        <w:spacing w:after="0" w:line="240" w:lineRule="auto"/>
+        <w:rPr>
+          <w:rFonts w:ascii="Cascadia Mono" w:eastAsia="Times New Roman" w:hAnsi="Cascadia Mono" w:cs="Times New Roman"/>
+          <w:color w:val="CCCCCC"/>
+          <w:sz w:val="12"/>
+          <w:szCs w:val="12"/>
+          <w:shd w:val="clear" w:color="auto" w:fill="0C0C0C"/>
+          <w:lang w:bidi="he-IL"/>
+        </w:rPr>
+      </w:pPr>
+      <w:r>
+        <w:rPr>
+          <w:rFonts w:ascii="Cascadia Mono" w:eastAsia="Times New Roman" w:hAnsi="Cascadia Mono" w:cs="Times New Roman"/>
+          <w:color w:val="CCCCCC"/>
+          <w:sz w:val="12"/>
+          <w:szCs w:val="12"/>
+          <w:shd w:val="clear" w:color="auto" w:fill="0C0C0C"/>
+          <w:lang w:bidi="he-IL"/>
+        </w:rPr>
+        <w:t>}</w:t>
+      </w:r>
+    </w:p>
+    <w:p>
+      <w:pPr>
+        <w:shd w:val="clear" w:color="auto" w:fill="0C0C0C"/>
+        <w:spacing w:after="0" w:line="240" w:lineRule="auto"/>
+        <w:rPr>
+          <w:rFonts w:ascii="Cascadia Mono" w:eastAsia="Times New Roman" w:hAnsi="Cascadia Mono" w:cs="Times New Roman"/>
+          <w:color w:val="CCCCCC"/>
+          <w:sz w:val="12"/>
+          <w:szCs w:val="12"/>
+          <w:shd w:val="clear" w:color="auto" w:fill="0C0C0C"/>
+          <w:lang w:bidi="he-IL"/>
+        </w:rPr>
+      </w:pPr>
+      <w:r>
+        <w:rPr>
+          <w:rFonts w:ascii="Cascadia Mono" w:eastAsia="Times New Roman" w:hAnsi="Cascadia Mono" w:cs="Times New Roman"/>
+          <w:color w:val="CCCCCC"/>
+          <w:sz w:val="12"/>
+          <w:szCs w:val="12"/>
+          <w:shd w:val="clear" w:color="auto" w:fill="0C0C0C"/>
+          <w:lang w:bidi="he-IL"/>
+        </w:rPr>
+        <w:t>^</w:t>
+      </w:r>
+    </w:p>
+    <w:p>
+      <w:pPr>
+        <w:shd w:val="clear" w:color="auto" w:fill="0C0C0C"/>
+        <w:spacing w:after="0" w:line="240" w:lineRule="auto"/>
+        <w:rPr>
+          <w:rFonts w:ascii="Cascadia Mono" w:eastAsia="Times New Roman" w:hAnsi="Cascadia Mono" w:cs="Times New Roman"/>
+          <w:color w:val="CCCCCC"/>
+          <w:sz w:val="12"/>
+          <w:szCs w:val="12"/>
+          <w:shd w:val="clear" w:color="auto" w:fill="0C0C0C"/>
+          <w:lang w:bidi="he-IL"/>
+        </w:rPr>
+      </w:pPr>
+      <w:r>
+        <w:rPr>
+          <w:rFonts w:ascii="Cascadia Mono" w:eastAsia="Times New Roman" w:hAnsi="Cascadia Mono" w:cs="Times New Roman"/>
+          <w:color w:val="CCCCCC"/>
+          <w:sz w:val="12"/>
+          <w:szCs w:val="12"/>
+          <w:shd w:val="clear" w:color="auto" w:fill="0C0C0C"/>
+          <w:lang w:bidi="he-IL"/>
+        </w:rPr>
+        <w:t>3 warnings generated.</w:t>
+      </w:r>
+    </w:p>
+    <w:p>
+      <w:pPr>
+        <w:shd w:val="clear" w:color="auto" w:fill="0C0C0C"/>
+        <w:spacing w:after="0" w:line="240" w:lineRule="auto"/>
+        <w:rPr>
+          <w:rFonts w:ascii="Cascadia Mono" w:eastAsia="Times New Roman" w:hAnsi="Cascadia Mono" w:cs="Times New Roman"/>
+          <w:color w:val="CCCCCC"/>
+          <w:sz w:val="12"/>
+          <w:szCs w:val="12"/>
+          <w:shd w:val="clear" w:color="auto" w:fill="0C0C0C"/>
+          <w:lang w:bidi="he-IL"/>
+        </w:rPr>
+      </w:pPr>
+      <w:r>
+        <w:rPr>
+          <w:rFonts w:ascii="Cascadia Mono" w:eastAsia="Times New Roman" w:hAnsi="Cascadia Mono" w:cs="Times New Roman"/>
+          <w:color w:val="CCCCCC"/>
+          <w:sz w:val="12"/>
+          <w:szCs w:val="12"/>
+          <w:shd w:val="clear" w:color="auto" w:fill="0C0C0C"/>
+          <w:lang w:bidi="he-IL"/>
+        </w:rPr>
+        <w:t>Number of complete executions explored: 0</w:t>
+      </w:r>
+    </w:p>
+    <w:p>
+      <w:pPr>
+        <w:shd w:val="clear" w:color="auto" w:fill="0C0C0C"/>
+        <w:spacing w:after="0" w:line="240" w:lineRule="auto"/>
+        <w:rPr>
+          <w:rFonts w:ascii="Cascadia Mono" w:eastAsia="Times New Roman" w:hAnsi="Cascadia Mono" w:cs="Times New Roman"/>
+          <w:color w:val="CCCCCC"/>
+          <w:sz w:val="12"/>
+          <w:szCs w:val="12"/>
+          <w:shd w:val="clear" w:color="auto" w:fill="0C0C0C"/>
+          <w:lang w:bidi="he-IL"/>
+        </w:rPr>
+      </w:pPr>
+      <w:r>
+        <w:rPr>
+          <w:rFonts w:ascii="Cascadia Mono" w:eastAsia="Times New Roman" w:hAnsi="Cascadia Mono" w:cs="Times New Roman"/>
+          <w:color w:val="CCCCCC"/>
+          <w:sz w:val="12"/>
+          <w:szCs w:val="12"/>
+          <w:shd w:val="clear" w:color="auto" w:fill="0C0C0C"/>
+          <w:lang w:bidi="he-IL"/>
+        </w:rPr>
+        <w:t>Number of blocked executions seen: 64</w:t>
+      </w:r>
+    </w:p>
+    <w:p>
+      <w:pPr>
+        <w:shd w:val="clear" w:color="auto" w:fill="0C0C0C"/>
+        <w:spacing w:after="0" w:line="240" w:lineRule="auto"/>
+        <w:rPr>
+          <w:rFonts w:ascii="Cascadia Mono" w:eastAsia="Times New Roman" w:hAnsi="Cascadia Mono" w:cs="Times New Roman"/>
+          <w:color w:val="CCCCCC"/>
+          <w:sz w:val="12"/>
+          <w:szCs w:val="12"/>
+          <w:shd w:val="clear" w:color="auto" w:fill="0C0C0C"/>
+          <w:lang w:bidi="he-IL"/>
+        </w:rPr>
+      </w:pPr>
+      <w:r>
+        <w:rPr>
+          <w:rFonts w:ascii="Cascadia Mono" w:eastAsia="Times New Roman" w:hAnsi="Cascadia Mono" w:cs="Times New Roman"/>
+          <w:color w:val="CCCCCC"/>
+          <w:sz w:val="12"/>
+          <w:szCs w:val="12"/>
+          <w:shd w:val="clear" w:color="auto" w:fill="0C0C0C"/>
+          <w:lang w:bidi="he-IL"/>
+        </w:rPr>
+        <w:t>Total wall-clock time: 0.82s</w:t>
+      </w:r>
+    </w:p>
+    <w:p>
+      <w:pPr>
+        <w:shd w:val="clear" w:color="auto" w:fill="0C0C0C"/>
+        <w:spacing w:after="0" w:line="240" w:lineRule="auto"/>
+        <w:rPr>
+          <w:rFonts w:ascii="Cascadia Mono" w:eastAsia="Times New Roman" w:hAnsi="Cascadia Mono" w:cs="Times New Roman"/>
+          <w:color w:val="CCCCCC"/>
+          <w:sz w:val="12"/>
+          <w:szCs w:val="12"/>
+          <w:shd w:val="clear" w:color="auto" w:fill="0C0C0C"/>
+          <w:lang w:bidi="he-IL"/>
+        </w:rPr>
+      </w:pPr>
+      <w:proofErr w:type="gramStart"/>
+      <w:r>
+        <w:rPr>
+          <w:rFonts w:ascii="Cascadia Mono" w:eastAsia="Times New Roman" w:hAnsi="Cascadia Mono" w:cs="Times New Roman"/>
+          <w:color w:val="CCCCCC"/>
+          <w:sz w:val="12"/>
+          <w:szCs w:val="12"/>
+          <w:shd w:val="clear" w:color="auto" w:fill="0C0C0C"/>
+          <w:lang w:bidi="he-IL"/>
+        </w:rPr>
+        <w:t>..</w:t>
+      </w:r>
+      <w:proofErr w:type="gramEnd"/>
+      <w:r>
+        <w:rPr>
+          <w:rFonts w:ascii="Cascadia Mono" w:eastAsia="Times New Roman" w:hAnsi="Cascadia Mono" w:cs="Times New Roman"/>
+          <w:color w:val="CCCCCC"/>
+          <w:sz w:val="12"/>
+          <w:szCs w:val="12"/>
+          <w:shd w:val="clear" w:color="auto" w:fill="0C0C0C"/>
+          <w:lang w:bidi="he-IL"/>
+        </w:rPr>
+        <w:t>/linearizability-testing/tests/generated/lfring_6_0/t5.c</w:t>
+      </w:r>
+    </w:p>
+    <w:p>
+      <w:pPr>
+        <w:shd w:val="clear" w:color="auto" w:fill="0C0C0C"/>
+        <w:spacing w:after="0" w:line="240" w:lineRule="auto"/>
+        <w:rPr>
+          <w:rFonts w:ascii="Cascadia Mono" w:eastAsia="Times New Roman" w:hAnsi="Cascadia Mono" w:cs="Times New Roman"/>
+          <w:color w:val="CCCCCC"/>
+          <w:sz w:val="12"/>
+          <w:szCs w:val="12"/>
+          <w:shd w:val="clear" w:color="auto" w:fill="0C0C0C"/>
+          <w:lang w:bidi="he-IL"/>
+        </w:rPr>
+      </w:pPr>
+      <w:r>
+        <w:rPr>
+          <w:rFonts w:ascii="Cascadia Mono" w:eastAsia="Times New Roman" w:hAnsi="Cascadia Mono" w:cs="Times New Roman"/>
+          <w:color w:val="CCCCCC"/>
+          <w:sz w:val="12"/>
+          <w:szCs w:val="12"/>
+          <w:shd w:val="clear" w:color="auto" w:fill="0C0C0C"/>
+          <w:lang w:bidi="he-IL"/>
+        </w:rPr>
+        <w:t>In file included from</w:t>
+      </w:r>
+      <w:proofErr w:type="gramStart"/>
+      <w:r>
+        <w:rPr>
+          <w:rFonts w:ascii="Cascadia Mono" w:eastAsia="Times New Roman" w:hAnsi="Cascadia Mono" w:cs="Times New Roman"/>
+          <w:color w:val="CCCCCC"/>
+          <w:sz w:val="12"/>
+          <w:szCs w:val="12"/>
+          <w:shd w:val="clear" w:color="auto" w:fill="0C0C0C"/>
+          <w:lang w:bidi="he-IL"/>
+        </w:rPr>
+        <w:t xml:space="preserve"> ..</w:t>
+      </w:r>
+      <w:proofErr w:type="gramEnd"/>
+      <w:r>
+        <w:rPr>
+          <w:rFonts w:ascii="Cascadia Mono" w:eastAsia="Times New Roman" w:hAnsi="Cascadia Mono" w:cs="Times New Roman"/>
+          <w:color w:val="CCCCCC"/>
+          <w:sz w:val="12"/>
+          <w:szCs w:val="12"/>
+          <w:shd w:val="clear" w:color="auto" w:fill="0C0C0C"/>
+          <w:lang w:bidi="he-IL"/>
+        </w:rPr>
+        <w:t>/linearizability-testing/tests/generated/lfring_6_0/t5.c:8:</w:t>
+      </w:r>
+    </w:p>
+    <w:p>
+      <w:pPr>
+        <w:shd w:val="clear" w:color="auto" w:fill="0C0C0C"/>
+        <w:spacing w:after="0" w:line="240" w:lineRule="auto"/>
+        <w:rPr>
+          <w:rFonts w:ascii="Cascadia Mono" w:eastAsia="Times New Roman" w:hAnsi="Cascadia Mono" w:cs="Times New Roman"/>
+          <w:color w:val="CCCCCC"/>
+          <w:sz w:val="12"/>
+          <w:szCs w:val="12"/>
+          <w:shd w:val="clear" w:color="auto" w:fill="0C0C0C"/>
+          <w:lang w:bidi="he-IL"/>
+        </w:rPr>
+      </w:pPr>
+      <w:r>
+        <w:rPr>
+          <w:rFonts w:ascii="Cascadia Mono" w:eastAsia="Times New Roman" w:hAnsi="Cascadia Mono" w:cs="Times New Roman"/>
+          <w:color w:val="CCCCCC"/>
+          <w:sz w:val="12"/>
+          <w:szCs w:val="12"/>
+          <w:shd w:val="clear" w:color="auto" w:fill="0C0C0C"/>
+          <w:lang w:bidi="he-IL"/>
+        </w:rPr>
+        <w:t>In file included from</w:t>
+      </w:r>
+      <w:proofErr w:type="gramStart"/>
+      <w:r>
+        <w:rPr>
+          <w:rFonts w:ascii="Cascadia Mono" w:eastAsia="Times New Roman" w:hAnsi="Cascadia Mono" w:cs="Times New Roman"/>
+          <w:color w:val="CCCCCC"/>
+          <w:sz w:val="12"/>
+          <w:szCs w:val="12"/>
+          <w:shd w:val="clear" w:color="auto" w:fill="0C0C0C"/>
+          <w:lang w:bidi="he-IL"/>
+        </w:rPr>
+        <w:t xml:space="preserve"> ..</w:t>
+      </w:r>
+      <w:proofErr w:type="gramEnd"/>
+      <w:r>
+        <w:rPr>
+          <w:rFonts w:ascii="Cascadia Mono" w:eastAsia="Times New Roman" w:hAnsi="Cascadia Mono" w:cs="Times New Roman"/>
+          <w:color w:val="CCCCCC"/>
+          <w:sz w:val="12"/>
+          <w:szCs w:val="12"/>
+          <w:shd w:val="clear" w:color="auto" w:fill="0C0C0C"/>
+          <w:lang w:bidi="he-IL"/>
+        </w:rPr>
+        <w:t>/linearizability-testing/tests/generated/lfring_6_0/../../../wrappers/lfring-wrapper.h:2:</w:t>
+      </w:r>
+    </w:p>
+    <w:p>
+      <w:pPr>
+        <w:shd w:val="clear" w:color="auto" w:fill="0C0C0C"/>
+        <w:spacing w:after="0" w:line="240" w:lineRule="auto"/>
+        <w:rPr>
+          <w:rFonts w:ascii="Cascadia Mono" w:eastAsia="Times New Roman" w:hAnsi="Cascadia Mono" w:cs="Times New Roman"/>
+          <w:color w:val="CCCCCC"/>
+          <w:sz w:val="12"/>
+          <w:szCs w:val="12"/>
+          <w:shd w:val="clear" w:color="auto" w:fill="0C0C0C"/>
+          <w:lang w:bidi="he-IL"/>
+        </w:rPr>
+      </w:pPr>
+      <w:r>
+        <w:rPr>
+          <w:rFonts w:ascii="Cascadia Mono" w:eastAsia="Times New Roman" w:hAnsi="Cascadia Mono" w:cs="Times New Roman"/>
+          <w:color w:val="CCCCCC"/>
+          <w:sz w:val="12"/>
+          <w:szCs w:val="12"/>
+          <w:shd w:val="clear" w:color="auto" w:fill="0C0C0C"/>
+          <w:lang w:bidi="he-IL"/>
+        </w:rPr>
+        <w:t>../linearizability-testing/tests/generated/lfring_6_0/../../../wrappers/../../lfqueue/lfring_cas1.h:146:1: warning: non-void function does not return a value in all control paths [-</w:t>
+      </w:r>
+      <w:proofErr w:type="spellStart"/>
+      <w:r>
+        <w:rPr>
+          <w:rFonts w:ascii="Cascadia Mono" w:eastAsia="Times New Roman" w:hAnsi="Cascadia Mono" w:cs="Times New Roman"/>
+          <w:color w:val="CCCCCC"/>
+          <w:sz w:val="12"/>
+          <w:szCs w:val="12"/>
+          <w:shd w:val="clear" w:color="auto" w:fill="0C0C0C"/>
+          <w:lang w:bidi="he-IL"/>
+        </w:rPr>
+        <w:t>Wreturn</w:t>
+      </w:r>
+      <w:proofErr w:type="spellEnd"/>
+      <w:r>
+        <w:rPr>
+          <w:rFonts w:ascii="Cascadia Mono" w:eastAsia="Times New Roman" w:hAnsi="Cascadia Mono" w:cs="Times New Roman"/>
+          <w:color w:val="CCCCCC"/>
+          <w:sz w:val="12"/>
+          <w:szCs w:val="12"/>
+          <w:shd w:val="clear" w:color="auto" w:fill="0C0C0C"/>
+          <w:lang w:bidi="he-IL"/>
+        </w:rPr>
+        <w:t>-type]</w:t>
+      </w:r>
+    </w:p>
+    <w:p>
+      <w:pPr>
+        <w:shd w:val="clear" w:color="auto" w:fill="0C0C0C"/>
+        <w:spacing w:after="0" w:line="240" w:lineRule="auto"/>
+        <w:rPr>
+          <w:rFonts w:ascii="Cascadia Mono" w:eastAsia="Times New Roman" w:hAnsi="Cascadia Mono" w:cs="Times New Roman"/>
+          <w:color w:val="CCCCCC"/>
+          <w:sz w:val="12"/>
+          <w:szCs w:val="12"/>
+          <w:shd w:val="clear" w:color="auto" w:fill="0C0C0C"/>
+          <w:lang w:bidi="he-IL"/>
+        </w:rPr>
+      </w:pPr>
+      <w:r>
+        <w:rPr>
+          <w:rFonts w:ascii="Cascadia Mono" w:eastAsia="Times New Roman" w:hAnsi="Cascadia Mono" w:cs="Times New Roman"/>
+          <w:color w:val="CCCCCC"/>
+          <w:sz w:val="12"/>
+          <w:szCs w:val="12"/>
+          <w:shd w:val="clear" w:color="auto" w:fill="0C0C0C"/>
+          <w:lang w:bidi="he-IL"/>
+        </w:rPr>
+        <w:t>}</w:t>
+      </w:r>
+    </w:p>
+    <w:p>
+      <w:pPr>
+        <w:shd w:val="clear" w:color="auto" w:fill="0C0C0C"/>
+        <w:spacing w:after="0" w:line="240" w:lineRule="auto"/>
+        <w:rPr>
+          <w:rFonts w:ascii="Cascadia Mono" w:eastAsia="Times New Roman" w:hAnsi="Cascadia Mono" w:cs="Times New Roman"/>
+          <w:color w:val="CCCCCC"/>
+          <w:sz w:val="12"/>
+          <w:szCs w:val="12"/>
+          <w:shd w:val="clear" w:color="auto" w:fill="0C0C0C"/>
+          <w:lang w:bidi="he-IL"/>
+        </w:rPr>
+      </w:pPr>
+      <w:r>
+        <w:rPr>
+          <w:rFonts w:ascii="Cascadia Mono" w:eastAsia="Times New Roman" w:hAnsi="Cascadia Mono" w:cs="Times New Roman"/>
+          <w:color w:val="CCCCCC"/>
+          <w:sz w:val="12"/>
+          <w:szCs w:val="12"/>
+          <w:shd w:val="clear" w:color="auto" w:fill="0C0C0C"/>
+          <w:lang w:bidi="he-IL"/>
+        </w:rPr>
+        <w:t>^</w:t>
+      </w:r>
+    </w:p>
+    <w:p>
+      <w:pPr>
+        <w:shd w:val="clear" w:color="auto" w:fill="0C0C0C"/>
+        <w:spacing w:after="0" w:line="240" w:lineRule="auto"/>
+        <w:rPr>
+          <w:rFonts w:ascii="Cascadia Mono" w:eastAsia="Times New Roman" w:hAnsi="Cascadia Mono" w:cs="Times New Roman"/>
+          <w:color w:val="CCCCCC"/>
+          <w:sz w:val="12"/>
+          <w:szCs w:val="12"/>
+          <w:shd w:val="clear" w:color="auto" w:fill="0C0C0C"/>
+          <w:lang w:bidi="he-IL"/>
+        </w:rPr>
+      </w:pPr>
+      <w:r>
+        <w:rPr>
+          <w:rFonts w:ascii="Cascadia Mono" w:eastAsia="Times New Roman" w:hAnsi="Cascadia Mono" w:cs="Times New Roman"/>
+          <w:color w:val="CCCCCC"/>
+          <w:sz w:val="12"/>
+          <w:szCs w:val="12"/>
+          <w:shd w:val="clear" w:color="auto" w:fill="0C0C0C"/>
+          <w:lang w:bidi="he-IL"/>
+        </w:rPr>
+        <w:t>../linearizability-testing/tests/generated/lfring_6_0/../../../wrappers/../../lfqueue/lfring_cas1.h:202:35: warning: expression result unused [-</w:t>
+      </w:r>
+      <w:proofErr w:type="spellStart"/>
+      <w:r>
+        <w:rPr>
+          <w:rFonts w:ascii="Cascadia Mono" w:eastAsia="Times New Roman" w:hAnsi="Cascadia Mono" w:cs="Times New Roman"/>
+          <w:color w:val="CCCCCC"/>
+          <w:sz w:val="12"/>
+          <w:szCs w:val="12"/>
+          <w:shd w:val="clear" w:color="auto" w:fill="0C0C0C"/>
+          <w:lang w:bidi="he-IL"/>
+        </w:rPr>
+        <w:t>Wunused</w:t>
+      </w:r>
+      <w:proofErr w:type="spellEnd"/>
+      <w:r>
+        <w:rPr>
+          <w:rFonts w:ascii="Cascadia Mono" w:eastAsia="Times New Roman" w:hAnsi="Cascadia Mono" w:cs="Times New Roman"/>
+          <w:color w:val="CCCCCC"/>
+          <w:sz w:val="12"/>
+          <w:szCs w:val="12"/>
+          <w:shd w:val="clear" w:color="auto" w:fill="0C0C0C"/>
+          <w:lang w:bidi="he-IL"/>
+        </w:rPr>
+        <w:t>-value]</w:t>
+      </w:r>
+    </w:p>
+    <w:p>
+      <w:pPr>
+        <w:shd w:val="clear" w:color="auto" w:fill="0C0C0C"/>
+        <w:spacing w:after="0" w:line="240" w:lineRule="auto"/>
+        <w:rPr>
+          <w:rFonts w:ascii="Cascadia Mono" w:eastAsia="Times New Roman" w:hAnsi="Cascadia Mono" w:cs="Times New Roman"/>
+          <w:color w:val="CCCCCC"/>
+          <w:sz w:val="12"/>
+          <w:szCs w:val="12"/>
+          <w:shd w:val="clear" w:color="auto" w:fill="0C0C0C"/>
+          <w:lang w:bidi="he-IL"/>
+        </w:rPr>
+      </w:pPr>
+      <w:r>
+        <w:rPr>
+          <w:rFonts w:ascii="Cascadia Mono" w:eastAsia="Times New Roman" w:hAnsi="Cascadia Mono" w:cs="Times New Roman"/>
+          <w:color w:val="CCCCCC"/>
+          <w:sz w:val="12"/>
+          <w:szCs w:val="12"/>
+          <w:shd w:val="clear" w:color="auto" w:fill="0C0C0C"/>
+          <w:lang w:bidi="he-IL"/>
+        </w:rPr>
+        <w:t xml:space="preserve">                __</w:t>
+      </w:r>
+      <w:proofErr w:type="spellStart"/>
+      <w:r>
+        <w:rPr>
+          <w:rFonts w:ascii="Cascadia Mono" w:eastAsia="Times New Roman" w:hAnsi="Cascadia Mono" w:cs="Times New Roman"/>
+          <w:color w:val="CCCCCC"/>
+          <w:sz w:val="12"/>
+          <w:szCs w:val="12"/>
+          <w:shd w:val="clear" w:color="auto" w:fill="0C0C0C"/>
+          <w:lang w:bidi="he-IL"/>
+        </w:rPr>
+        <w:t>lfring_</w:t>
+      </w:r>
+      <w:proofErr w:type="gramStart"/>
+      <w:r>
+        <w:rPr>
+          <w:rFonts w:ascii="Cascadia Mono" w:eastAsia="Times New Roman" w:hAnsi="Cascadia Mono" w:cs="Times New Roman"/>
+          <w:color w:val="CCCCCC"/>
+          <w:sz w:val="12"/>
+          <w:szCs w:val="12"/>
+          <w:shd w:val="clear" w:color="auto" w:fill="0C0C0C"/>
+          <w:lang w:bidi="he-IL"/>
+        </w:rPr>
+        <w:t>cmp</w:t>
+      </w:r>
+      <w:proofErr w:type="spellEnd"/>
+      <w:r>
+        <w:rPr>
+          <w:rFonts w:ascii="Cascadia Mono" w:eastAsia="Times New Roman" w:hAnsi="Cascadia Mono" w:cs="Times New Roman"/>
+          <w:color w:val="CCCCCC"/>
+          <w:sz w:val="12"/>
+          <w:szCs w:val="12"/>
+          <w:shd w:val="clear" w:color="auto" w:fill="0C0C0C"/>
+          <w:lang w:bidi="he-IL"/>
+        </w:rPr>
+        <w:t>(</w:t>
+      </w:r>
+      <w:proofErr w:type="spellStart"/>
+      <w:proofErr w:type="gramEnd"/>
+      <w:r>
+        <w:rPr>
+          <w:rFonts w:ascii="Cascadia Mono" w:eastAsia="Times New Roman" w:hAnsi="Cascadia Mono" w:cs="Times New Roman"/>
+          <w:color w:val="CCCCCC"/>
+          <w:sz w:val="12"/>
+          <w:szCs w:val="12"/>
+          <w:shd w:val="clear" w:color="auto" w:fill="0C0C0C"/>
+          <w:lang w:bidi="he-IL"/>
+        </w:rPr>
+        <w:t>ecycle</w:t>
+      </w:r>
+      <w:proofErr w:type="spellEnd"/>
+      <w:r>
+        <w:rPr>
+          <w:rFonts w:ascii="Cascadia Mono" w:eastAsia="Times New Roman" w:hAnsi="Cascadia Mono" w:cs="Times New Roman"/>
+          <w:color w:val="CCCCCC"/>
+          <w:sz w:val="12"/>
+          <w:szCs w:val="12"/>
+          <w:shd w:val="clear" w:color="auto" w:fill="0C0C0C"/>
+          <w:lang w:bidi="he-IL"/>
+        </w:rPr>
+        <w:t xml:space="preserve">, &lt;, </w:t>
+      </w:r>
+      <w:proofErr w:type="spellStart"/>
+      <w:r>
+        <w:rPr>
+          <w:rFonts w:ascii="Cascadia Mono" w:eastAsia="Times New Roman" w:hAnsi="Cascadia Mono" w:cs="Times New Roman"/>
+          <w:color w:val="CCCCCC"/>
+          <w:sz w:val="12"/>
+          <w:szCs w:val="12"/>
+          <w:shd w:val="clear" w:color="auto" w:fill="0C0C0C"/>
+          <w:lang w:bidi="he-IL"/>
+        </w:rPr>
+        <w:t>hcycle</w:t>
+      </w:r>
+      <w:proofErr w:type="spellEnd"/>
+      <w:r>
+        <w:rPr>
+          <w:rFonts w:ascii="Cascadia Mono" w:eastAsia="Times New Roman" w:hAnsi="Cascadia Mono" w:cs="Times New Roman"/>
+          <w:color w:val="CCCCCC"/>
+          <w:sz w:val="12"/>
+          <w:szCs w:val="12"/>
+          <w:shd w:val="clear" w:color="auto" w:fill="0C0C0C"/>
+          <w:lang w:bidi="he-IL"/>
+        </w:rPr>
+        <w:t>) &amp;&amp;</w:t>
+      </w:r>
+    </w:p>
+    <w:p>
+      <w:pPr>
+        <w:shd w:val="clear" w:color="auto" w:fill="0C0C0C"/>
+        <w:spacing w:after="0" w:line="240" w:lineRule="auto"/>
+        <w:rPr>
+          <w:rFonts w:ascii="Cascadia Mono" w:eastAsia="Times New Roman" w:hAnsi="Cascadia Mono" w:cs="Times New Roman"/>
+          <w:color w:val="CCCCCC"/>
+          <w:sz w:val="12"/>
+          <w:szCs w:val="12"/>
+          <w:shd w:val="clear" w:color="auto" w:fill="0C0C0C"/>
+          <w:lang w:bidi="he-IL"/>
+        </w:rPr>
+      </w:pPr>
+      <w:r>
+        <w:rPr>
+          <w:rFonts w:ascii="Cascadia Mono" w:eastAsia="Times New Roman" w:hAnsi="Cascadia Mono" w:cs="Times New Roman"/>
+          <w:color w:val="CCCCCC"/>
+          <w:sz w:val="12"/>
+          <w:szCs w:val="12"/>
+          <w:shd w:val="clear" w:color="auto" w:fill="0C0C0C"/>
+          <w:lang w:bidi="he-IL"/>
+        </w:rPr>
+        <w:t xml:space="preserve">                ~~~~~~~~~~~~~~~~~~~~~~~~~~~~~~~ ^</w:t>
+      </w:r>
+    </w:p>
+    <w:p>
+      <w:pPr>
+        <w:shd w:val="clear" w:color="auto" w:fill="0C0C0C"/>
+        <w:spacing w:after="0" w:line="240" w:lineRule="auto"/>
+        <w:rPr>
+          <w:rFonts w:ascii="Cascadia Mono" w:eastAsia="Times New Roman" w:hAnsi="Cascadia Mono" w:cs="Times New Roman"/>
+          <w:color w:val="CCCCCC"/>
+          <w:sz w:val="12"/>
+          <w:szCs w:val="12"/>
+          <w:shd w:val="clear" w:color="auto" w:fill="0C0C0C"/>
+          <w:lang w:bidi="he-IL"/>
+        </w:rPr>
+      </w:pPr>
+      <w:r>
+        <w:rPr>
+          <w:rFonts w:ascii="Cascadia Mono" w:eastAsia="Times New Roman" w:hAnsi="Cascadia Mono" w:cs="Times New Roman"/>
+          <w:color w:val="CCCCCC"/>
+          <w:sz w:val="12"/>
+          <w:szCs w:val="12"/>
+          <w:shd w:val="clear" w:color="auto" w:fill="0C0C0C"/>
+          <w:lang w:bidi="he-IL"/>
+        </w:rPr>
+        <w:t>../linearizability-testing/tests/generated/lfring_6_0/../../../wrappers/../../lfqueue/lfring_cas1.h:221:1: warning: non-void function does not return a value in all control paths [-</w:t>
+      </w:r>
+      <w:proofErr w:type="spellStart"/>
+      <w:r>
+        <w:rPr>
+          <w:rFonts w:ascii="Cascadia Mono" w:eastAsia="Times New Roman" w:hAnsi="Cascadia Mono" w:cs="Times New Roman"/>
+          <w:color w:val="CCCCCC"/>
+          <w:sz w:val="12"/>
+          <w:szCs w:val="12"/>
+          <w:shd w:val="clear" w:color="auto" w:fill="0C0C0C"/>
+          <w:lang w:bidi="he-IL"/>
+        </w:rPr>
+        <w:t>Wreturn</w:t>
+      </w:r>
+      <w:proofErr w:type="spellEnd"/>
+      <w:r>
+        <w:rPr>
+          <w:rFonts w:ascii="Cascadia Mono" w:eastAsia="Times New Roman" w:hAnsi="Cascadia Mono" w:cs="Times New Roman"/>
+          <w:color w:val="CCCCCC"/>
+          <w:sz w:val="12"/>
+          <w:szCs w:val="12"/>
+          <w:shd w:val="clear" w:color="auto" w:fill="0C0C0C"/>
+          <w:lang w:bidi="he-IL"/>
+        </w:rPr>
+        <w:t>-type]</w:t>
+      </w:r>
+    </w:p>
+    <w:p>
+      <w:pPr>
+        <w:shd w:val="clear" w:color="auto" w:fill="0C0C0C"/>
+        <w:spacing w:after="0" w:line="240" w:lineRule="auto"/>
+        <w:rPr>
+          <w:rFonts w:ascii="Cascadia Mono" w:eastAsia="Times New Roman" w:hAnsi="Cascadia Mono" w:cs="Times New Roman"/>
+          <w:color w:val="CCCCCC"/>
+          <w:sz w:val="12"/>
+          <w:szCs w:val="12"/>
+          <w:shd w:val="clear" w:color="auto" w:fill="0C0C0C"/>
+          <w:lang w:bidi="he-IL"/>
+        </w:rPr>
+      </w:pPr>
+      <w:r>
+        <w:rPr>
+          <w:rFonts w:ascii="Cascadia Mono" w:eastAsia="Times New Roman" w:hAnsi="Cascadia Mono" w:cs="Times New Roman"/>
+          <w:color w:val="CCCCCC"/>
+          <w:sz w:val="12"/>
+          <w:szCs w:val="12"/>
+          <w:shd w:val="clear" w:color="auto" w:fill="0C0C0C"/>
+          <w:lang w:bidi="he-IL"/>
+        </w:rPr>
+        <w:t>}</w:t>
+      </w:r>
+    </w:p>
+    <w:p>
+      <w:pPr>
+        <w:shd w:val="clear" w:color="auto" w:fill="0C0C0C"/>
+        <w:spacing w:after="0" w:line="240" w:lineRule="auto"/>
+        <w:rPr>
+          <w:rFonts w:ascii="Cascadia Mono" w:eastAsia="Times New Roman" w:hAnsi="Cascadia Mono" w:cs="Times New Roman"/>
+          <w:color w:val="CCCCCC"/>
+          <w:sz w:val="12"/>
+          <w:szCs w:val="12"/>
+          <w:shd w:val="clear" w:color="auto" w:fill="0C0C0C"/>
+          <w:lang w:bidi="he-IL"/>
+        </w:rPr>
+      </w:pPr>
+      <w:r>
+        <w:rPr>
+          <w:rFonts w:ascii="Cascadia Mono" w:eastAsia="Times New Roman" w:hAnsi="Cascadia Mono" w:cs="Times New Roman"/>
+          <w:color w:val="CCCCCC"/>
+          <w:sz w:val="12"/>
+          <w:szCs w:val="12"/>
+          <w:shd w:val="clear" w:color="auto" w:fill="0C0C0C"/>
+          <w:lang w:bidi="he-IL"/>
+        </w:rPr>
+        <w:t>^</w:t>
+      </w:r>
+    </w:p>
+    <w:p>
+      <w:pPr>
+        <w:shd w:val="clear" w:color="auto" w:fill="0C0C0C"/>
+        <w:spacing w:after="0" w:line="240" w:lineRule="auto"/>
+        <w:rPr>
+          <w:rFonts w:ascii="Cascadia Mono" w:eastAsia="Times New Roman" w:hAnsi="Cascadia Mono" w:cs="Times New Roman"/>
+          <w:color w:val="CCCCCC"/>
+          <w:sz w:val="12"/>
+          <w:szCs w:val="12"/>
+          <w:shd w:val="clear" w:color="auto" w:fill="0C0C0C"/>
+          <w:lang w:bidi="he-IL"/>
+        </w:rPr>
+      </w:pPr>
+      <w:r>
+        <w:rPr>
+          <w:rFonts w:ascii="Cascadia Mono" w:eastAsia="Times New Roman" w:hAnsi="Cascadia Mono" w:cs="Times New Roman"/>
+          <w:color w:val="CCCCCC"/>
+          <w:sz w:val="12"/>
+          <w:szCs w:val="12"/>
+          <w:shd w:val="clear" w:color="auto" w:fill="0C0C0C"/>
+          <w:lang w:bidi="he-IL"/>
+        </w:rPr>
+        <w:t>3 warnings generated.</w:t>
+      </w:r>
+    </w:p>
+    <w:p>
+      <w:pPr>
+        <w:shd w:val="clear" w:color="auto" w:fill="0C0C0C"/>
+        <w:spacing w:after="0" w:line="240" w:lineRule="auto"/>
+        <w:rPr>
+          <w:rFonts w:ascii="Cascadia Mono" w:eastAsia="Times New Roman" w:hAnsi="Cascadia Mono" w:cs="Times New Roman"/>
+          <w:color w:val="CCCCCC"/>
+          <w:sz w:val="12"/>
+          <w:szCs w:val="12"/>
+          <w:shd w:val="clear" w:color="auto" w:fill="0C0C0C"/>
+          <w:lang w:bidi="he-IL"/>
+        </w:rPr>
+      </w:pPr>
+      <w:r>
+        <w:rPr>
+          <w:rFonts w:ascii="Cascadia Mono" w:eastAsia="Times New Roman" w:hAnsi="Cascadia Mono" w:cs="Times New Roman"/>
+          <w:color w:val="CCCCCC"/>
+          <w:sz w:val="12"/>
+          <w:szCs w:val="12"/>
+          <w:shd w:val="clear" w:color="auto" w:fill="0C0C0C"/>
+          <w:lang w:bidi="he-IL"/>
+        </w:rPr>
+        <w:t>Number of complete executions explored: 0</w:t>
+      </w:r>
+    </w:p>
+    <w:p>
+      <w:pPr>
+        <w:shd w:val="clear" w:color="auto" w:fill="0C0C0C"/>
+        <w:spacing w:after="0" w:line="240" w:lineRule="auto"/>
+        <w:rPr>
+          <w:rFonts w:ascii="Cascadia Mono" w:eastAsia="Times New Roman" w:hAnsi="Cascadia Mono" w:cs="Times New Roman"/>
+          <w:color w:val="CCCCCC"/>
+          <w:sz w:val="12"/>
+          <w:szCs w:val="12"/>
+          <w:shd w:val="clear" w:color="auto" w:fill="0C0C0C"/>
+          <w:lang w:bidi="he-IL"/>
+        </w:rPr>
+      </w:pPr>
+      <w:r>
+        <w:rPr>
+          <w:rFonts w:ascii="Cascadia Mono" w:eastAsia="Times New Roman" w:hAnsi="Cascadia Mono" w:cs="Times New Roman"/>
+          <w:color w:val="CCCCCC"/>
+          <w:sz w:val="12"/>
+          <w:szCs w:val="12"/>
+          <w:shd w:val="clear" w:color="auto" w:fill="0C0C0C"/>
+          <w:lang w:bidi="he-IL"/>
+        </w:rPr>
+        <w:t>Number of blocked executions seen: 1</w:t>
+      </w:r>
+    </w:p>
+    <w:p>
+      <w:pPr>
+        <w:shd w:val="clear" w:color="auto" w:fill="0C0C0C"/>
+        <w:spacing w:after="0" w:line="240" w:lineRule="auto"/>
+        <w:rPr>
+          <w:rFonts w:ascii="Cascadia Mono" w:eastAsia="Times New Roman" w:hAnsi="Cascadia Mono" w:cs="Times New Roman"/>
+          <w:color w:val="CCCCCC"/>
+          <w:sz w:val="12"/>
+          <w:szCs w:val="12"/>
+          <w:shd w:val="clear" w:color="auto" w:fill="0C0C0C"/>
+          <w:lang w:bidi="he-IL"/>
+        </w:rPr>
+      </w:pPr>
+      <w:r>
+        <w:rPr>
+          <w:rFonts w:ascii="Cascadia Mono" w:eastAsia="Times New Roman" w:hAnsi="Cascadia Mono" w:cs="Times New Roman"/>
+          <w:color w:val="CCCCCC"/>
+          <w:sz w:val="12"/>
+          <w:szCs w:val="12"/>
+          <w:shd w:val="clear" w:color="auto" w:fill="0C0C0C"/>
+          <w:lang w:bidi="he-IL"/>
+        </w:rPr>
+        <w:t>Total wall-clock time: 0.21s</w:t>
+      </w:r>
+    </w:p>
     <w:sectPr>
       <w:pgSz w:w="12240" w:h="15840"/>
       <w:pgMar w:top="720" w:right="720" w:bottom="720" w:left="720" w:header="720" w:footer="720" w:gutter="0"/>

</xml_diff>